<commit_message>
update notes of Avoiding Data Hazards by Forwarding and so forth
</commit_message>
<xml_diff>
--- a/CSAPP/Tutorials/Screenshots of Figures of CSAPP2e.docx
+++ b/CSAPP/Tutorials/Screenshots of Figures of CSAPP2e.docx
@@ -1,6 +1,6 @@
 
 <file path=word/document.xml><?xml version="1.0" encoding="utf-8"?>
-<w:document xmlns:wpc="http://schemas.microsoft.com/office/word/2010/wordprocessingCanvas" xmlns:mc="http://schemas.openxmlformats.org/markup-compatibility/2006" xmlns:o="urn:schemas-microsoft-com:office:office" xmlns:r="http://schemas.openxmlformats.org/officeDocument/2006/relationships" xmlns:m="http://schemas.openxmlformats.org/officeDocument/2006/math" xmlns:v="urn:schemas-microsoft-com:vml" xmlns:wp14="http://schemas.microsoft.com/office/word/2010/wordprocessingDrawing" xmlns:wp="http://schemas.openxmlformats.org/drawingml/2006/wordprocessingDrawing" xmlns:w10="urn:schemas-microsoft-com:office:word" xmlns:w="http://schemas.openxmlformats.org/wordprocessingml/2006/main" xmlns:w14="http://schemas.microsoft.com/office/word/2010/wordml" xmlns:wpg="http://schemas.microsoft.com/office/word/2010/wordprocessingGroup" xmlns:wpi="http://schemas.microsoft.com/office/word/2010/wordprocessingInk" xmlns:wne="http://schemas.microsoft.com/office/word/2006/wordml" xmlns:wps="http://schemas.microsoft.com/office/word/2010/wordprocessingShape" mc:Ignorable="w14 wp14">
+<w:document xmlns:wpc="http://schemas.microsoft.com/office/word/2010/wordprocessingCanvas" xmlns:cx="http://schemas.microsoft.com/office/drawing/2014/chartex" xmlns:cx1="http://schemas.microsoft.com/office/drawing/2015/9/8/chartex" xmlns:cx2="http://schemas.microsoft.com/office/drawing/2015/10/21/chartex" xmlns:cx3="http://schemas.microsoft.com/office/drawing/2016/5/9/chartex" xmlns:cx4="http://schemas.microsoft.com/office/drawing/2016/5/10/chartex" xmlns:cx5="http://schemas.microsoft.com/office/drawing/2016/5/11/chartex" xmlns:cx6="http://schemas.microsoft.com/office/drawing/2016/5/12/chartex" xmlns:cx7="http://schemas.microsoft.com/office/drawing/2016/5/13/chartex" xmlns:cx8="http://schemas.microsoft.com/office/drawing/2016/5/14/chartex" xmlns:mc="http://schemas.openxmlformats.org/markup-compatibility/2006" xmlns:aink="http://schemas.microsoft.com/office/drawing/2016/ink" xmlns:am3d="http://schemas.microsoft.com/office/drawing/2017/model3d" xmlns:o="urn:schemas-microsoft-com:office:office" xmlns:oel="http://schemas.microsoft.com/office/2019/extlst" xmlns:r="http://schemas.openxmlformats.org/officeDocument/2006/relationships" xmlns:m="http://schemas.openxmlformats.org/officeDocument/2006/math" xmlns:v="urn:schemas-microsoft-com:vml" xmlns:wp14="http://schemas.microsoft.com/office/word/2010/wordprocessingDrawing" xmlns:wp="http://schemas.openxmlformats.org/drawingml/2006/wordprocessingDrawing" xmlns:w10="urn:schemas-microsoft-com:office:word" xmlns:w="http://schemas.openxmlformats.org/wordprocessingml/2006/main" xmlns:w14="http://schemas.microsoft.com/office/word/2010/wordml" xmlns:w15="http://schemas.microsoft.com/office/word/2012/wordml" xmlns:w16cex="http://schemas.microsoft.com/office/word/2018/wordml/cex" xmlns:w16cid="http://schemas.microsoft.com/office/word/2016/wordml/cid" xmlns:w16="http://schemas.microsoft.com/office/word/2018/wordml" xmlns:w16du="http://schemas.microsoft.com/office/word/2023/wordml/word16du" xmlns:w16sdtdh="http://schemas.microsoft.com/office/word/2020/wordml/sdtdatahash" xmlns:w16sdtfl="http://schemas.microsoft.com/office/word/2024/wordml/sdtformatlock" xmlns:w16se="http://schemas.microsoft.com/office/word/2015/wordml/symex" xmlns:wpg="http://schemas.microsoft.com/office/word/2010/wordprocessingGroup" xmlns:wpi="http://schemas.microsoft.com/office/word/2010/wordprocessingInk" xmlns:wne="http://schemas.microsoft.com/office/word/2006/wordml" xmlns:wps="http://schemas.microsoft.com/office/word/2010/wordprocessingShape" mc:Ignorable="w14 w15 w16se w16cid w16 w16cex w16sdtdh w16sdtfl w16du wp14">
   <w:body>
     <w:p>
       <w:pPr>
@@ -66,6 +66,70 @@
             <wp:extent cx="5274310" cy="2812965"/>
             <wp:effectExtent l="0" t="0" r="2540" b="6985"/>
             <wp:docPr id="7" name="图片 7"/>
+            <wp:cNvGraphicFramePr>
+              <a:graphicFrameLocks xmlns:a="http://schemas.openxmlformats.org/drawingml/2006/main" noChangeAspect="1"/>
+            </wp:cNvGraphicFramePr>
+            <a:graphic xmlns:a="http://schemas.openxmlformats.org/drawingml/2006/main">
+              <a:graphicData uri="http://schemas.openxmlformats.org/drawingml/2006/picture">
+                <pic:pic xmlns:pic="http://schemas.openxmlformats.org/drawingml/2006/picture">
+                  <pic:nvPicPr>
+                    <pic:cNvPr id="0" name=""/>
+                    <pic:cNvPicPr/>
+                  </pic:nvPicPr>
+                  <pic:blipFill>
+                    <a:blip r:embed="rId4"/>
+                    <a:stretch>
+                      <a:fillRect/>
+                    </a:stretch>
+                  </pic:blipFill>
+                  <pic:spPr>
+                    <a:xfrm>
+                      <a:off x="0" y="0"/>
+                      <a:ext cx="5274310" cy="2812965"/>
+                    </a:xfrm>
+                    <a:prstGeom prst="rect">
+                      <a:avLst/>
+                    </a:prstGeom>
+                  </pic:spPr>
+                </pic:pic>
+              </a:graphicData>
+            </a:graphic>
+          </wp:inline>
+        </w:drawing>
+      </w:r>
+    </w:p>
+    <w:p>
+      <w:pPr>
+        <w:rPr>
+          <w:rFonts w:ascii="Times New Roman" w:hAnsi="Times New Roman" w:cs="Times New Roman"/>
+          <w:sz w:val="24"/>
+        </w:rPr>
+      </w:pPr>
+      <w:r>
+        <w:rPr>
+          <w:rFonts w:ascii="Times New Roman" w:hAnsi="Times New Roman" w:cs="Times New Roman" w:hint="eastAsia"/>
+          <w:sz w:val="24"/>
+        </w:rPr>
+        <w:t>x86_64</w:t>
+      </w:r>
+    </w:p>
+    <w:p>
+      <w:pPr>
+        <w:rPr>
+          <w:rFonts w:ascii="Times New Roman" w:hAnsi="Times New Roman" w:cs="Times New Roman"/>
+          <w:sz w:val="24"/>
+        </w:rPr>
+      </w:pPr>
+      <w:r>
+        <w:rPr>
+          <w:noProof/>
+        </w:rPr>
+        <w:lastRenderedPageBreak/>
+        <w:drawing>
+          <wp:inline distT="0" distB="0" distL="0" distR="0" wp14:anchorId="045A27DD" wp14:editId="57FE9251">
+            <wp:extent cx="5274310" cy="5805404"/>
+            <wp:effectExtent l="0" t="0" r="2540" b="5080"/>
+            <wp:docPr id="12" name="图片 12"/>
             <wp:cNvGraphicFramePr>
               <a:graphicFrameLocks xmlns:a="http://schemas.openxmlformats.org/drawingml/2006/main" noChangeAspect="1"/>
             </wp:cNvGraphicFramePr>
@@ -85,7 +149,7 @@
                   <pic:spPr>
                     <a:xfrm>
                       <a:off x="0" y="0"/>
-                      <a:ext cx="5274310" cy="2812965"/>
+                      <a:ext cx="5274310" cy="5805404"/>
                     </a:xfrm>
                     <a:prstGeom prst="rect">
                       <a:avLst/>
@@ -107,29 +171,13 @@
       </w:pPr>
       <w:r>
         <w:rPr>
-          <w:rFonts w:ascii="Times New Roman" w:hAnsi="Times New Roman" w:cs="Times New Roman" w:hint="eastAsia"/>
-          <w:sz w:val="24"/>
-        </w:rPr>
-        <w:t>x86_64</w:t>
-      </w:r>
-    </w:p>
-    <w:p>
-      <w:pPr>
-        <w:rPr>
-          <w:rFonts w:ascii="Times New Roman" w:hAnsi="Times New Roman" w:cs="Times New Roman"/>
-          <w:sz w:val="24"/>
-        </w:rPr>
-      </w:pPr>
-      <w:r>
-        <w:rPr>
           <w:noProof/>
         </w:rPr>
-        <w:lastRenderedPageBreak/>
         <w:drawing>
-          <wp:inline distT="0" distB="0" distL="0" distR="0" wp14:anchorId="045A27DD" wp14:editId="57FE9251">
-            <wp:extent cx="5274310" cy="5805404"/>
-            <wp:effectExtent l="0" t="0" r="2540" b="5080"/>
-            <wp:docPr id="12" name="图片 12"/>
+          <wp:inline distT="0" distB="0" distL="0" distR="0" wp14:anchorId="52AF4F7F" wp14:editId="7BCBC4FD">
+            <wp:extent cx="5274310" cy="514611"/>
+            <wp:effectExtent l="0" t="0" r="2540" b="0"/>
+            <wp:docPr id="13" name="图片 13"/>
             <wp:cNvGraphicFramePr>
               <a:graphicFrameLocks xmlns:a="http://schemas.openxmlformats.org/drawingml/2006/main" noChangeAspect="1"/>
             </wp:cNvGraphicFramePr>
@@ -149,7 +197,7 @@
                   <pic:spPr>
                     <a:xfrm>
                       <a:off x="0" y="0"/>
-                      <a:ext cx="5274310" cy="5805404"/>
+                      <a:ext cx="5274310" cy="514611"/>
                     </a:xfrm>
                     <a:prstGeom prst="rect">
                       <a:avLst/>
@@ -164,20 +212,41 @@
     </w:p>
     <w:p>
       <w:pPr>
+        <w:outlineLvl w:val="1"/>
         <w:rPr>
           <w:rFonts w:ascii="Times New Roman" w:hAnsi="Times New Roman" w:cs="Times New Roman"/>
+          <w:b/>
           <w:sz w:val="24"/>
         </w:rPr>
       </w:pPr>
       <w:r>
         <w:rPr>
+          <w:rFonts w:ascii="Times New Roman" w:hAnsi="Times New Roman" w:cs="Times New Roman" w:hint="eastAsia"/>
+          <w:b/>
+          <w:sz w:val="24"/>
+        </w:rPr>
+        <w:t xml:space="preserve">Data Movement Instructions. </w:t>
+      </w:r>
+      <w:r>
+        <w:rPr>
+          <w:rFonts w:ascii="Times New Roman" w:hAnsi="Times New Roman" w:cs="Times New Roman"/>
+          <w:b/>
+          <w:sz w:val="24"/>
+        </w:rPr>
+        <w:t>Page 205</w:t>
+      </w:r>
+    </w:p>
+    <w:p>
+      <w:r>
+        <w:rPr>
           <w:noProof/>
         </w:rPr>
+        <w:lastRenderedPageBreak/>
         <w:drawing>
-          <wp:inline distT="0" distB="0" distL="0" distR="0" wp14:anchorId="52AF4F7F" wp14:editId="7BCBC4FD">
-            <wp:extent cx="5274310" cy="514611"/>
+          <wp:inline distT="0" distB="0" distL="0" distR="0" wp14:anchorId="2923715B" wp14:editId="277459DE">
+            <wp:extent cx="5274310" cy="3681639"/>
             <wp:effectExtent l="0" t="0" r="2540" b="0"/>
-            <wp:docPr id="13" name="图片 13"/>
+            <wp:docPr id="1" name="图片 1"/>
             <wp:cNvGraphicFramePr>
               <a:graphicFrameLocks xmlns:a="http://schemas.openxmlformats.org/drawingml/2006/main" noChangeAspect="1"/>
             </wp:cNvGraphicFramePr>
@@ -197,7 +266,7 @@
                   <pic:spPr>
                     <a:xfrm>
                       <a:off x="0" y="0"/>
-                      <a:ext cx="5274310" cy="514611"/>
+                      <a:ext cx="5274310" cy="3681639"/>
                     </a:xfrm>
                     <a:prstGeom prst="rect">
                       <a:avLst/>
@@ -225,15 +294,7 @@
           <w:b/>
           <w:sz w:val="24"/>
         </w:rPr>
-        <w:t xml:space="preserve">Data Movement Instructions. </w:t>
-      </w:r>
-      <w:r>
-        <w:rPr>
-          <w:rFonts w:ascii="Times New Roman" w:hAnsi="Times New Roman" w:cs="Times New Roman"/>
-          <w:b/>
-          <w:sz w:val="24"/>
-        </w:rPr>
-        <w:t>Page 205</w:t>
+        <w:t>x86-64 Data Movement</w:t>
       </w:r>
     </w:p>
     <w:p>
@@ -241,12 +302,11 @@
         <w:rPr>
           <w:noProof/>
         </w:rPr>
-        <w:lastRenderedPageBreak/>
         <w:drawing>
-          <wp:inline distT="0" distB="0" distL="0" distR="0" wp14:anchorId="2923715B" wp14:editId="277459DE">
-            <wp:extent cx="5274310" cy="3681639"/>
-            <wp:effectExtent l="0" t="0" r="2540" b="0"/>
-            <wp:docPr id="1" name="图片 1"/>
+          <wp:inline distT="0" distB="0" distL="0" distR="0" wp14:anchorId="6FA13BB8" wp14:editId="5E31DA72">
+            <wp:extent cx="5274310" cy="3808003"/>
+            <wp:effectExtent l="0" t="0" r="2540" b="2540"/>
+            <wp:docPr id="14" name="图片 14"/>
             <wp:cNvGraphicFramePr>
               <a:graphicFrameLocks xmlns:a="http://schemas.openxmlformats.org/drawingml/2006/main" noChangeAspect="1"/>
             </wp:cNvGraphicFramePr>
@@ -266,7 +326,7 @@
                   <pic:spPr>
                     <a:xfrm>
                       <a:off x="0" y="0"/>
-                      <a:ext cx="5274310" cy="3681639"/>
+                      <a:ext cx="5274310" cy="3808003"/>
                     </a:xfrm>
                     <a:prstGeom prst="rect">
                       <a:avLst/>
@@ -294,19 +354,18 @@
           <w:b/>
           <w:sz w:val="24"/>
         </w:rPr>
-        <w:t>x86-64 Data Movement</w:t>
-      </w:r>
-    </w:p>
-    <w:p>
+        <w:lastRenderedPageBreak/>
+        <w:t>Integer Arithemetic Operation</w:t>
+      </w:r>
       <w:r>
         <w:rPr>
           <w:noProof/>
         </w:rPr>
         <w:drawing>
-          <wp:inline distT="0" distB="0" distL="0" distR="0" wp14:anchorId="6FA13BB8" wp14:editId="5E31DA72">
-            <wp:extent cx="5274310" cy="3808003"/>
-            <wp:effectExtent l="0" t="0" r="2540" b="2540"/>
-            <wp:docPr id="14" name="图片 14"/>
+          <wp:inline distT="0" distB="0" distL="0" distR="0" wp14:anchorId="3E451F07" wp14:editId="0E7A06B7">
+            <wp:extent cx="5274310" cy="4281714"/>
+            <wp:effectExtent l="0" t="0" r="2540" b="5080"/>
+            <wp:docPr id="2" name="图片 2"/>
             <wp:cNvGraphicFramePr>
               <a:graphicFrameLocks xmlns:a="http://schemas.openxmlformats.org/drawingml/2006/main" noChangeAspect="1"/>
             </wp:cNvGraphicFramePr>
@@ -326,7 +385,7 @@
                   <pic:spPr>
                     <a:xfrm>
                       <a:off x="0" y="0"/>
-                      <a:ext cx="5274310" cy="3808003"/>
+                      <a:ext cx="5274310" cy="4281714"/>
                     </a:xfrm>
                     <a:prstGeom prst="rect">
                       <a:avLst/>
@@ -345,27 +404,40 @@
         <w:rPr>
           <w:rFonts w:ascii="Times New Roman" w:hAnsi="Times New Roman" w:cs="Times New Roman"/>
           <w:b/>
+        </w:rPr>
+      </w:pPr>
+      <w:r>
+        <w:rPr>
+          <w:rFonts w:ascii="Times New Roman" w:hAnsi="Times New Roman" w:cs="Times New Roman" w:hint="eastAsia"/>
+          <w:b/>
+        </w:rPr>
+        <w:t>Conditional Codes</w:t>
+      </w:r>
+      <w:r>
+        <w:rPr>
+          <w:rFonts w:ascii="Times New Roman" w:hAnsi="Times New Roman" w:cs="Times New Roman" w:hint="eastAsia"/>
+          <w:b/>
+        </w:rPr>
+        <w:t xml:space="preserve">  (Page 219)</w:t>
+      </w:r>
+    </w:p>
+    <w:p>
+      <w:pPr>
+        <w:rPr>
+          <w:rFonts w:ascii="Times New Roman" w:hAnsi="Times New Roman" w:cs="Times New Roman"/>
+          <w:b/>
           <w:sz w:val="24"/>
         </w:rPr>
       </w:pPr>
       <w:r>
         <w:rPr>
-          <w:rFonts w:ascii="Times New Roman" w:hAnsi="Times New Roman" w:cs="Times New Roman" w:hint="eastAsia"/>
-          <w:b/>
-          <w:sz w:val="24"/>
-        </w:rPr>
-        <w:lastRenderedPageBreak/>
-        <w:t>Integer Arithemetic Operation</w:t>
-      </w:r>
-      <w:r>
-        <w:rPr>
           <w:noProof/>
         </w:rPr>
         <w:drawing>
-          <wp:inline distT="0" distB="0" distL="0" distR="0" wp14:anchorId="3E451F07" wp14:editId="0E7A06B7">
-            <wp:extent cx="5274310" cy="4281714"/>
-            <wp:effectExtent l="0" t="0" r="2540" b="5080"/>
-            <wp:docPr id="2" name="图片 2"/>
+          <wp:inline distT="0" distB="0" distL="0" distR="0" wp14:anchorId="191CE508" wp14:editId="6A7F5491">
+            <wp:extent cx="5274310" cy="2370621"/>
+            <wp:effectExtent l="0" t="0" r="2540" b="0"/>
+            <wp:docPr id="5" name="图片 5"/>
             <wp:cNvGraphicFramePr>
               <a:graphicFrameLocks xmlns:a="http://schemas.openxmlformats.org/drawingml/2006/main" noChangeAspect="1"/>
             </wp:cNvGraphicFramePr>
@@ -385,7 +457,7 @@
                   <pic:spPr>
                     <a:xfrm>
                       <a:off x="0" y="0"/>
-                      <a:ext cx="5274310" cy="4281714"/>
+                      <a:ext cx="5274310" cy="2370621"/>
                     </a:xfrm>
                     <a:prstGeom prst="rect">
                       <a:avLst/>
@@ -411,14 +483,7 @@
           <w:rFonts w:ascii="Times New Roman" w:hAnsi="Times New Roman" w:cs="Times New Roman" w:hint="eastAsia"/>
           <w:b/>
         </w:rPr>
-        <w:t>Conditional Codes</w:t>
-      </w:r>
-      <w:r>
-        <w:rPr>
-          <w:rFonts w:ascii="Times New Roman" w:hAnsi="Times New Roman" w:cs="Times New Roman" w:hint="eastAsia"/>
-          <w:b/>
-        </w:rPr>
-        <w:t xml:space="preserve">  (Page 219)</w:t>
+        <w:t>The SET instructions</w:t>
       </w:r>
     </w:p>
     <w:p>
@@ -433,11 +498,12 @@
         <w:rPr>
           <w:noProof/>
         </w:rPr>
+        <w:lastRenderedPageBreak/>
         <w:drawing>
-          <wp:inline distT="0" distB="0" distL="0" distR="0" wp14:anchorId="191CE508" wp14:editId="6A7F5491">
-            <wp:extent cx="5274310" cy="2370621"/>
-            <wp:effectExtent l="0" t="0" r="2540" b="0"/>
-            <wp:docPr id="5" name="图片 5"/>
+          <wp:inline distT="0" distB="0" distL="0" distR="0" wp14:anchorId="5855F4A5" wp14:editId="6CBBD1DB">
+            <wp:extent cx="5190476" cy="3485714"/>
+            <wp:effectExtent l="0" t="0" r="0" b="635"/>
+            <wp:docPr id="6" name="图片 6"/>
             <wp:cNvGraphicFramePr>
               <a:graphicFrameLocks xmlns:a="http://schemas.openxmlformats.org/drawingml/2006/main" noChangeAspect="1"/>
             </wp:cNvGraphicFramePr>
@@ -457,7 +523,7 @@
                   <pic:spPr>
                     <a:xfrm>
                       <a:off x="0" y="0"/>
-                      <a:ext cx="5274310" cy="2370621"/>
+                      <a:ext cx="5190476" cy="3485714"/>
                     </a:xfrm>
                     <a:prstGeom prst="rect">
                       <a:avLst/>
@@ -483,27 +549,33 @@
           <w:rFonts w:ascii="Times New Roman" w:hAnsi="Times New Roman" w:cs="Times New Roman" w:hint="eastAsia"/>
           <w:b/>
         </w:rPr>
-        <w:t>The SET instructions</w:t>
-      </w:r>
-    </w:p>
-    <w:p>
-      <w:pPr>
-        <w:rPr>
-          <w:rFonts w:ascii="Times New Roman" w:hAnsi="Times New Roman" w:cs="Times New Roman"/>
-          <w:b/>
-          <w:sz w:val="24"/>
-        </w:rPr>
-      </w:pPr>
+        <w:t>Comparison and test instructions.</w:t>
+      </w:r>
+      <w:r>
+        <w:rPr>
+          <w:rFonts w:ascii="Times New Roman" w:hAnsi="Times New Roman" w:cs="Times New Roman" w:hint="eastAsia"/>
+          <w:b/>
+        </w:rPr>
+        <w:t xml:space="preserve">  </w:t>
+      </w:r>
+      <w:r>
+        <w:rPr>
+          <w:rFonts w:ascii="Times New Roman" w:hAnsi="Times New Roman" w:cs="Times New Roman" w:hint="eastAsia"/>
+          <w:b/>
+        </w:rPr>
+        <w:t>Page 220</w:t>
+      </w:r>
+    </w:p>
+    <w:p>
       <w:r>
         <w:rPr>
           <w:noProof/>
         </w:rPr>
-        <w:lastRenderedPageBreak/>
         <w:drawing>
-          <wp:inline distT="0" distB="0" distL="0" distR="0" wp14:anchorId="5855F4A5" wp14:editId="6CBBD1DB">
-            <wp:extent cx="5190476" cy="3485714"/>
-            <wp:effectExtent l="0" t="0" r="0" b="635"/>
-            <wp:docPr id="6" name="图片 6"/>
+          <wp:inline distT="0" distB="0" distL="0" distR="0" wp14:anchorId="060EC3E8" wp14:editId="7F7E6143">
+            <wp:extent cx="5274310" cy="2380615"/>
+            <wp:effectExtent l="0" t="0" r="2540" b="635"/>
+            <wp:docPr id="4" name="图片 4"/>
             <wp:cNvGraphicFramePr>
               <a:graphicFrameLocks xmlns:a="http://schemas.openxmlformats.org/drawingml/2006/main" noChangeAspect="1"/>
             </wp:cNvGraphicFramePr>
@@ -523,7 +595,7 @@
                   <pic:spPr>
                     <a:xfrm>
                       <a:off x="0" y="0"/>
-                      <a:ext cx="5190476" cy="3485714"/>
+                      <a:ext cx="5274310" cy="2380615"/>
                     </a:xfrm>
                     <a:prstGeom prst="rect">
                       <a:avLst/>
@@ -549,21 +621,21 @@
           <w:rFonts w:ascii="Times New Roman" w:hAnsi="Times New Roman" w:cs="Times New Roman" w:hint="eastAsia"/>
           <w:b/>
         </w:rPr>
-        <w:t>Comparison and test instructions.</w:t>
+        <w:t>The jump instructions</w:t>
       </w:r>
       <w:r>
         <w:rPr>
           <w:rFonts w:ascii="Times New Roman" w:hAnsi="Times New Roman" w:cs="Times New Roman" w:hint="eastAsia"/>
           <w:b/>
         </w:rPr>
-        <w:t xml:space="preserve">  </w:t>
-      </w:r>
-      <w:r>
-        <w:rPr>
-          <w:rFonts w:ascii="Times New Roman" w:hAnsi="Times New Roman" w:cs="Times New Roman" w:hint="eastAsia"/>
-          <w:b/>
-        </w:rPr>
-        <w:t>Page 220</w:t>
+        <w:t xml:space="preserve">. </w:t>
+      </w:r>
+      <w:r>
+        <w:rPr>
+          <w:rFonts w:ascii="Times New Roman" w:hAnsi="Times New Roman" w:cs="Times New Roman"/>
+          <w:b/>
+        </w:rPr>
+        <w:t>Page 224</w:t>
       </w:r>
     </w:p>
     <w:p>
@@ -571,11 +643,12 @@
         <w:rPr>
           <w:noProof/>
         </w:rPr>
+        <w:lastRenderedPageBreak/>
         <w:drawing>
-          <wp:inline distT="0" distB="0" distL="0" distR="0" wp14:anchorId="060EC3E8" wp14:editId="7F7E6143">
-            <wp:extent cx="5274310" cy="2380615"/>
-            <wp:effectExtent l="0" t="0" r="2540" b="635"/>
-            <wp:docPr id="4" name="图片 4"/>
+          <wp:inline distT="0" distB="0" distL="0" distR="0" wp14:anchorId="38D5A206" wp14:editId="260C4C6C">
+            <wp:extent cx="5274310" cy="3845241"/>
+            <wp:effectExtent l="0" t="0" r="2540" b="3175"/>
+            <wp:docPr id="3" name="图片 3"/>
             <wp:cNvGraphicFramePr>
               <a:graphicFrameLocks xmlns:a="http://schemas.openxmlformats.org/drawingml/2006/main" noChangeAspect="1"/>
             </wp:cNvGraphicFramePr>
@@ -595,7 +668,7 @@
                   <pic:spPr>
                     <a:xfrm>
                       <a:off x="0" y="0"/>
-                      <a:ext cx="5274310" cy="2380615"/>
+                      <a:ext cx="5274310" cy="3845241"/>
                     </a:xfrm>
                     <a:prstGeom prst="rect">
                       <a:avLst/>
@@ -621,21 +694,7 @@
           <w:rFonts w:ascii="Times New Roman" w:hAnsi="Times New Roman" w:cs="Times New Roman" w:hint="eastAsia"/>
           <w:b/>
         </w:rPr>
-        <w:t>The jump instructions</w:t>
-      </w:r>
-      <w:r>
-        <w:rPr>
-          <w:rFonts w:ascii="Times New Roman" w:hAnsi="Times New Roman" w:cs="Times New Roman" w:hint="eastAsia"/>
-          <w:b/>
-        </w:rPr>
-        <w:t xml:space="preserve">. </w:t>
-      </w:r>
-      <w:r>
-        <w:rPr>
-          <w:rFonts w:ascii="Times New Roman" w:hAnsi="Times New Roman" w:cs="Times New Roman"/>
-          <w:b/>
-        </w:rPr>
-        <w:t>Page 224</w:t>
+        <w:t>Y86 Instruction Set Page 372</w:t>
       </w:r>
     </w:p>
     <w:p>
@@ -643,12 +702,11 @@
         <w:rPr>
           <w:noProof/>
         </w:rPr>
-        <w:lastRenderedPageBreak/>
         <w:drawing>
-          <wp:inline distT="0" distB="0" distL="0" distR="0" wp14:anchorId="38D5A206" wp14:editId="260C4C6C">
-            <wp:extent cx="5274310" cy="3845241"/>
-            <wp:effectExtent l="0" t="0" r="2540" b="3175"/>
-            <wp:docPr id="3" name="图片 3"/>
+          <wp:inline distT="0" distB="0" distL="0" distR="0" wp14:anchorId="77A08C79" wp14:editId="65736786">
+            <wp:extent cx="5274310" cy="1990075"/>
+            <wp:effectExtent l="0" t="0" r="2540" b="0"/>
+            <wp:docPr id="11" name="图片 11"/>
             <wp:cNvGraphicFramePr>
               <a:graphicFrameLocks xmlns:a="http://schemas.openxmlformats.org/drawingml/2006/main" noChangeAspect="1"/>
             </wp:cNvGraphicFramePr>
@@ -668,7 +726,7 @@
                   <pic:spPr>
                     <a:xfrm>
                       <a:off x="0" y="0"/>
-                      <a:ext cx="5274310" cy="3845241"/>
+                      <a:ext cx="5274310" cy="1990075"/>
                     </a:xfrm>
                     <a:prstGeom prst="rect">
                       <a:avLst/>
@@ -682,31 +740,16 @@
       </w:r>
     </w:p>
     <w:p>
-      <w:pPr>
-        <w:outlineLvl w:val="1"/>
-        <w:rPr>
-          <w:rFonts w:ascii="Times New Roman" w:hAnsi="Times New Roman" w:cs="Times New Roman"/>
-          <w:b/>
-        </w:rPr>
-      </w:pPr>
-      <w:r>
-        <w:rPr>
-          <w:rFonts w:ascii="Times New Roman" w:hAnsi="Times New Roman" w:cs="Times New Roman" w:hint="eastAsia"/>
-          <w:b/>
-        </w:rPr>
-        <w:t>Y86 Instruction Set Page 372</w:t>
-      </w:r>
-    </w:p>
-    <w:p>
       <w:r>
         <w:rPr>
           <w:noProof/>
         </w:rPr>
+        <w:lastRenderedPageBreak/>
         <w:drawing>
-          <wp:inline distT="0" distB="0" distL="0" distR="0" wp14:anchorId="77A08C79" wp14:editId="65736786">
-            <wp:extent cx="5274310" cy="1990075"/>
-            <wp:effectExtent l="0" t="0" r="2540" b="0"/>
-            <wp:docPr id="11" name="图片 11"/>
+          <wp:inline distT="0" distB="0" distL="0" distR="0" wp14:anchorId="4624F87E" wp14:editId="77CC2441">
+            <wp:extent cx="5274310" cy="3636466"/>
+            <wp:effectExtent l="0" t="0" r="2540" b="2540"/>
+            <wp:docPr id="8" name="图片 8"/>
             <wp:cNvGraphicFramePr>
               <a:graphicFrameLocks xmlns:a="http://schemas.openxmlformats.org/drawingml/2006/main" noChangeAspect="1"/>
             </wp:cNvGraphicFramePr>
@@ -726,7 +769,7 @@
                   <pic:spPr>
                     <a:xfrm>
                       <a:off x="0" y="0"/>
-                      <a:ext cx="5274310" cy="1990075"/>
+                      <a:ext cx="5274310" cy="3636466"/>
                     </a:xfrm>
                     <a:prstGeom prst="rect">
                       <a:avLst/>
@@ -744,12 +787,11 @@
         <w:rPr>
           <w:noProof/>
         </w:rPr>
-        <w:lastRenderedPageBreak/>
         <w:drawing>
-          <wp:inline distT="0" distB="0" distL="0" distR="0" wp14:anchorId="4624F87E" wp14:editId="77CC2441">
-            <wp:extent cx="5274310" cy="3636466"/>
+          <wp:inline distT="0" distB="0" distL="0" distR="0" wp14:anchorId="6B6CCE07" wp14:editId="5A17264C">
+            <wp:extent cx="5274310" cy="2264779"/>
             <wp:effectExtent l="0" t="0" r="2540" b="2540"/>
-            <wp:docPr id="8" name="图片 8"/>
+            <wp:docPr id="9" name="图片 9"/>
             <wp:cNvGraphicFramePr>
               <a:graphicFrameLocks xmlns:a="http://schemas.openxmlformats.org/drawingml/2006/main" noChangeAspect="1"/>
             </wp:cNvGraphicFramePr>
@@ -769,7 +811,7 @@
                   <pic:spPr>
                     <a:xfrm>
                       <a:off x="0" y="0"/>
-                      <a:ext cx="5274310" cy="3636466"/>
+                      <a:ext cx="5274310" cy="2264779"/>
                     </a:xfrm>
                     <a:prstGeom prst="rect">
                       <a:avLst/>
@@ -783,15 +825,178 @@
       </w:r>
     </w:p>
     <w:p>
+      <w:pPr>
+        <w:rPr>
+          <w:b/>
+        </w:rPr>
+      </w:pPr>
+      <w:r>
+        <w:rPr>
+          <w:rFonts w:hint="eastAsia"/>
+          <w:b/>
+        </w:rPr>
+        <w:t xml:space="preserve">Note that in </w:t>
+      </w:r>
+      <w:r>
+        <w:rPr>
+          <w:rFonts w:hint="eastAsia"/>
+          <w:b/>
+        </w:rPr>
+        <w:t xml:space="preserve">the above </w:t>
+      </w:r>
+      <w:r>
+        <w:rPr>
+          <w:rFonts w:hint="eastAsia"/>
+          <w:b/>
+        </w:rPr>
+        <w:t xml:space="preserve">conditional moves </w:t>
+      </w:r>
+      <w:r>
+        <w:rPr>
+          <w:b/>
+        </w:rPr>
+        <w:t>“</w:t>
+      </w:r>
+      <w:r>
+        <w:rPr>
+          <w:rFonts w:hint="eastAsia"/>
+          <w:b/>
+        </w:rPr>
+        <w:t>l</w:t>
+      </w:r>
+      <w:r>
+        <w:rPr>
+          <w:b/>
+        </w:rPr>
+        <w:t>”</w:t>
+      </w:r>
+      <w:r>
+        <w:rPr>
+          <w:rFonts w:hint="eastAsia"/>
+          <w:b/>
+        </w:rPr>
+        <w:t xml:space="preserve"> doesn</w:t>
+      </w:r>
+      <w:r>
+        <w:rPr>
+          <w:b/>
+        </w:rPr>
+        <w:t>’</w:t>
+      </w:r>
+      <w:r>
+        <w:rPr>
+          <w:rFonts w:hint="eastAsia"/>
+          <w:b/>
+        </w:rPr>
+        <w:t xml:space="preserve">t represent </w:t>
+      </w:r>
+      <w:r>
+        <w:rPr>
+          <w:b/>
+        </w:rPr>
+        <w:t>“</w:t>
+      </w:r>
+      <w:r>
+        <w:rPr>
+          <w:rFonts w:hint="eastAsia"/>
+          <w:b/>
+        </w:rPr>
+        <w:t>double words</w:t>
+      </w:r>
+      <w:r>
+        <w:rPr>
+          <w:b/>
+        </w:rPr>
+        <w:t>”</w:t>
+      </w:r>
+      <w:r>
+        <w:rPr>
+          <w:rFonts w:hint="eastAsia"/>
+          <w:b/>
+        </w:rPr>
+        <w:t xml:space="preserve"> as in </w:t>
+      </w:r>
+      <w:r>
+        <w:rPr>
+          <w:b/>
+        </w:rPr>
+        <w:t>“</w:t>
+      </w:r>
+      <w:r>
+        <w:rPr>
+          <w:rFonts w:hint="eastAsia"/>
+          <w:b/>
+        </w:rPr>
+        <w:t>movl</w:t>
+      </w:r>
+      <w:r>
+        <w:rPr>
+          <w:b/>
+        </w:rPr>
+        <w:t>”</w:t>
+      </w:r>
+      <w:r>
+        <w:rPr>
+          <w:rFonts w:hint="eastAsia"/>
+          <w:b/>
+        </w:rPr>
+        <w:t xml:space="preserve">, but represents </w:t>
+      </w:r>
+      <w:r>
+        <w:rPr>
+          <w:b/>
+        </w:rPr>
+        <w:t>“</w:t>
+      </w:r>
+      <w:r>
+        <w:rPr>
+          <w:rFonts w:hint="eastAsia"/>
+          <w:b/>
+        </w:rPr>
+        <w:t>less</w:t>
+      </w:r>
+      <w:r>
+        <w:rPr>
+          <w:b/>
+        </w:rPr>
+        <w:t>”</w:t>
+      </w:r>
+      <w:r>
+        <w:rPr>
+          <w:rFonts w:hint="eastAsia"/>
+          <w:b/>
+        </w:rPr>
+        <w:t>.</w:t>
+      </w:r>
+    </w:p>
+    <w:p>
+      <w:pPr>
+        <w:outlineLvl w:val="1"/>
+        <w:rPr>
+          <w:rFonts w:ascii="Times New Roman" w:hAnsi="Times New Roman" w:cs="Times New Roman"/>
+          <w:b/>
+        </w:rPr>
+      </w:pPr>
+      <w:r>
+        <w:rPr>
+          <w:rFonts w:ascii="Times New Roman" w:hAnsi="Times New Roman" w:cs="Times New Roman" w:hint="eastAsia"/>
+          <w:b/>
+        </w:rPr>
+        <w:t>Y86 Register Identifiers</w:t>
+      </w:r>
+    </w:p>
+    <w:p/>
+    <w:p>
       <w:r>
         <w:rPr>
           <w:noProof/>
         </w:rPr>
+        <w:lastRenderedPageBreak/>
         <w:drawing>
-          <wp:inline distT="0" distB="0" distL="0" distR="0" wp14:anchorId="6B6CCE07" wp14:editId="5A17264C">
-            <wp:extent cx="5274310" cy="2264779"/>
-            <wp:effectExtent l="0" t="0" r="2540" b="2540"/>
-            <wp:docPr id="9" name="图片 9"/>
+          <wp:inline distT="0" distB="0" distL="0" distR="0" wp14:anchorId="7DE6058B" wp14:editId="61D899E9">
+            <wp:extent cx="5274310" cy="2711630"/>
+            <wp:effectExtent l="0" t="0" r="2540" b="0"/>
+            <wp:docPr id="10" name="图片 10"/>
             <wp:cNvGraphicFramePr>
               <a:graphicFrameLocks xmlns:a="http://schemas.openxmlformats.org/drawingml/2006/main" noChangeAspect="1"/>
             </wp:cNvGraphicFramePr>
@@ -811,7 +1016,7 @@
                   <pic:spPr>
                     <a:xfrm>
                       <a:off x="0" y="0"/>
-                      <a:ext cx="5274310" cy="2264779"/>
+                      <a:ext cx="5274310" cy="2711630"/>
                     </a:xfrm>
                     <a:prstGeom prst="rect">
                       <a:avLst/>
@@ -826,188 +1031,34 @@
     </w:p>
     <w:p>
       <w:pPr>
-        <w:rPr>
-          <w:b/>
-        </w:rPr>
-      </w:pPr>
-      <w:r>
-        <w:rPr>
-          <w:rFonts w:hint="eastAsia"/>
-          <w:b/>
-        </w:rPr>
-        <w:t xml:space="preserve">Note that in </w:t>
-      </w:r>
-      <w:r>
-        <w:rPr>
-          <w:rFonts w:hint="eastAsia"/>
-          <w:b/>
-        </w:rPr>
-        <w:t xml:space="preserve">the above </w:t>
-      </w:r>
-      <w:r>
-        <w:rPr>
-          <w:rFonts w:hint="eastAsia"/>
-          <w:b/>
-        </w:rPr>
-        <w:t xml:space="preserve">conditional moves </w:t>
-      </w:r>
-      <w:r>
-        <w:rPr>
-          <w:b/>
-        </w:rPr>
-        <w:t>“</w:t>
-      </w:r>
-      <w:r>
-        <w:rPr>
-          <w:rFonts w:hint="eastAsia"/>
-          <w:b/>
-        </w:rPr>
-        <w:t>l</w:t>
-      </w:r>
-      <w:r>
-        <w:rPr>
-          <w:b/>
-        </w:rPr>
-        <w:t>”</w:t>
-      </w:r>
-      <w:r>
-        <w:rPr>
-          <w:rFonts w:hint="eastAsia"/>
-          <w:b/>
-        </w:rPr>
-        <w:t xml:space="preserve"> doesn</w:t>
-      </w:r>
-      <w:r>
-        <w:rPr>
-          <w:b/>
-        </w:rPr>
-        <w:t>’</w:t>
-      </w:r>
-      <w:r>
-        <w:rPr>
-          <w:rFonts w:hint="eastAsia"/>
-          <w:b/>
-        </w:rPr>
-        <w:t xml:space="preserve">t represent </w:t>
-      </w:r>
-      <w:r>
-        <w:rPr>
-          <w:b/>
-        </w:rPr>
-        <w:t>“</w:t>
-      </w:r>
-      <w:r>
-        <w:rPr>
-          <w:rFonts w:hint="eastAsia"/>
-          <w:b/>
-        </w:rPr>
-        <w:t>double words</w:t>
-      </w:r>
-      <w:r>
-        <w:rPr>
-          <w:b/>
-        </w:rPr>
-        <w:t>”</w:t>
-      </w:r>
-      <w:r>
-        <w:rPr>
-          <w:rFonts w:hint="eastAsia"/>
-          <w:b/>
-        </w:rPr>
-        <w:t xml:space="preserve"> as in </w:t>
-      </w:r>
-      <w:r>
-        <w:rPr>
-          <w:b/>
-        </w:rPr>
-        <w:t>“</w:t>
-      </w:r>
-      <w:r>
-        <w:rPr>
-          <w:rFonts w:hint="eastAsia"/>
-          <w:b/>
-        </w:rPr>
-        <w:t>movl</w:t>
-      </w:r>
-      <w:r>
-        <w:rPr>
-          <w:b/>
-        </w:rPr>
-        <w:t>”</w:t>
-      </w:r>
-      <w:r>
-        <w:rPr>
-          <w:rFonts w:hint="eastAsia"/>
-          <w:b/>
-        </w:rPr>
-        <w:t xml:space="preserve">, but represents </w:t>
-      </w:r>
-      <w:r>
-        <w:rPr>
-          <w:b/>
-        </w:rPr>
-        <w:t>“</w:t>
-      </w:r>
-      <w:r>
-        <w:rPr>
-          <w:rFonts w:hint="eastAsia"/>
-          <w:b/>
-        </w:rPr>
-        <w:t>less</w:t>
-      </w:r>
-      <w:r>
-        <w:rPr>
-          <w:b/>
-        </w:rPr>
-        <w:t>”</w:t>
-      </w:r>
-      <w:r>
-        <w:rPr>
-          <w:rFonts w:hint="eastAsia"/>
-          <w:b/>
-        </w:rPr>
-        <w:t>.</w:t>
-      </w:r>
-    </w:p>
-    <w:p>
-      <w:pPr>
         <w:outlineLvl w:val="1"/>
         <w:rPr>
           <w:rFonts w:ascii="Times New Roman" w:hAnsi="Times New Roman" w:cs="Times New Roman"/>
           <w:b/>
+          <w:sz w:val="24"/>
+          <w:szCs w:val="24"/>
         </w:rPr>
       </w:pPr>
       <w:r>
         <w:rPr>
           <w:rFonts w:ascii="Times New Roman" w:hAnsi="Times New Roman" w:cs="Times New Roman" w:hint="eastAsia"/>
           <w:b/>
-        </w:rPr>
-        <w:t>Y86 Register Identifiers</w:t>
-      </w:r>
-    </w:p>
-    <w:p>
-      <w:pPr>
-        <w:rPr>
-          <w:rFonts w:hint="eastAsia"/>
-        </w:rPr>
-      </w:pPr>
-    </w:p>
-    <w:p>
-      <w:pPr>
-        <w:rPr>
-          <w:rFonts w:hint="eastAsia"/>
-        </w:rPr>
-      </w:pPr>
+          <w:sz w:val="24"/>
+          <w:szCs w:val="24"/>
+        </w:rPr>
+        <w:t xml:space="preserve">Constant Values Used in HCL Descriptions </w:t>
+      </w:r>
+    </w:p>
+    <w:p>
       <w:r>
         <w:rPr>
           <w:noProof/>
         </w:rPr>
-        <w:lastRenderedPageBreak/>
         <w:drawing>
-          <wp:inline distT="0" distB="0" distL="0" distR="0" wp14:anchorId="7DE6058B" wp14:editId="61D899E9">
-            <wp:extent cx="5274310" cy="2711630"/>
-            <wp:effectExtent l="0" t="0" r="2540" b="0"/>
-            <wp:docPr id="10" name="图片 10"/>
+          <wp:inline distT="0" distB="0" distL="0" distR="0" wp14:anchorId="6C6B9ED1" wp14:editId="0320CB50">
+            <wp:extent cx="5274310" cy="5172364"/>
+            <wp:effectExtent l="0" t="0" r="2540" b="9525"/>
+            <wp:docPr id="15" name="图片 15"/>
             <wp:cNvGraphicFramePr>
               <a:graphicFrameLocks xmlns:a="http://schemas.openxmlformats.org/drawingml/2006/main" noChangeAspect="1"/>
             </wp:cNvGraphicFramePr>
@@ -1027,7 +1078,7 @@
                   <pic:spPr>
                     <a:xfrm>
                       <a:off x="0" y="0"/>
-                      <a:ext cx="5274310" cy="2711630"/>
+                      <a:ext cx="5274310" cy="5172364"/>
                     </a:xfrm>
                     <a:prstGeom prst="rect">
                       <a:avLst/>
@@ -1040,34 +1091,38 @@
         </w:drawing>
       </w:r>
     </w:p>
+    <w:p/>
     <w:p>
       <w:pPr>
         <w:outlineLvl w:val="1"/>
         <w:rPr>
+          <w:rFonts w:ascii="Times New Roman" w:hAnsi="Times New Roman" w:cs="Times New Roman"/>
+          <w:b/>
+          <w:sz w:val="24"/>
+          <w:szCs w:val="24"/>
+        </w:rPr>
+      </w:pPr>
+      <w:r>
+        <w:rPr>
           <w:rFonts w:ascii="Times New Roman" w:hAnsi="Times New Roman" w:cs="Times New Roman" w:hint="eastAsia"/>
           <w:b/>
-        </w:rPr>
-      </w:pPr>
-      <w:bookmarkStart w:id="0" w:name="_GoBack"/>
-      <w:r>
-        <w:rPr>
-          <w:rFonts w:ascii="Times New Roman" w:hAnsi="Times New Roman" w:cs="Times New Roman" w:hint="eastAsia"/>
-          <w:b/>
-        </w:rPr>
-        <w:t xml:space="preserve">Constant Values Used in HCL Descriptions </w:t>
-      </w:r>
-    </w:p>
-    <w:bookmarkEnd w:id="0"/>
+          <w:sz w:val="24"/>
+          <w:szCs w:val="24"/>
+        </w:rPr>
+        <w:lastRenderedPageBreak/>
+        <w:t>Computational in Sequential Implementation of Y86</w:t>
+      </w:r>
+    </w:p>
     <w:p>
       <w:r>
         <w:rPr>
           <w:noProof/>
         </w:rPr>
         <w:drawing>
-          <wp:inline distT="0" distB="0" distL="0" distR="0" wp14:anchorId="6C6B9ED1" wp14:editId="0320CB50">
-            <wp:extent cx="5274310" cy="5172364"/>
-            <wp:effectExtent l="0" t="0" r="2540" b="9525"/>
-            <wp:docPr id="15" name="图片 15"/>
+          <wp:inline distT="0" distB="0" distL="0" distR="0" wp14:anchorId="7D70B96B" wp14:editId="799A85CD">
+            <wp:extent cx="5274310" cy="4109720"/>
+            <wp:effectExtent l="0" t="0" r="2540" b="5080"/>
+            <wp:docPr id="1920541019" name="Picture 1"/>
             <wp:cNvGraphicFramePr>
               <a:graphicFrameLocks xmlns:a="http://schemas.openxmlformats.org/drawingml/2006/main" noChangeAspect="1"/>
             </wp:cNvGraphicFramePr>
@@ -1075,7 +1130,7 @@
               <a:graphicData uri="http://schemas.openxmlformats.org/drawingml/2006/picture">
                 <pic:pic xmlns:pic="http://schemas.openxmlformats.org/drawingml/2006/picture">
                   <pic:nvPicPr>
-                    <pic:cNvPr id="0" name=""/>
+                    <pic:cNvPr id="1920541019" name=""/>
                     <pic:cNvPicPr/>
                   </pic:nvPicPr>
                   <pic:blipFill>
@@ -1087,7 +1142,97 @@
                   <pic:spPr>
                     <a:xfrm>
                       <a:off x="0" y="0"/>
-                      <a:ext cx="5274310" cy="5172364"/>
+                      <a:ext cx="5274310" cy="4109720"/>
+                    </a:xfrm>
+                    <a:prstGeom prst="rect">
+                      <a:avLst/>
+                    </a:prstGeom>
+                  </pic:spPr>
+                </pic:pic>
+              </a:graphicData>
+            </a:graphic>
+          </wp:inline>
+        </w:drawing>
+      </w:r>
+    </w:p>
+    <w:p>
+      <w:r>
+        <w:rPr>
+          <w:noProof/>
+        </w:rPr>
+        <w:drawing>
+          <wp:inline distT="0" distB="0" distL="0" distR="0" wp14:anchorId="7593FFE4" wp14:editId="36D72281">
+            <wp:extent cx="5274310" cy="3032760"/>
+            <wp:effectExtent l="0" t="0" r="2540" b="0"/>
+            <wp:docPr id="1943679349" name="Picture 1" descr="A screenshot of a computer program&#10;&#10;AI-generated content may be incorrect."/>
+            <wp:cNvGraphicFramePr>
+              <a:graphicFrameLocks xmlns:a="http://schemas.openxmlformats.org/drawingml/2006/main" noChangeAspect="1"/>
+            </wp:cNvGraphicFramePr>
+            <a:graphic xmlns:a="http://schemas.openxmlformats.org/drawingml/2006/main">
+              <a:graphicData uri="http://schemas.openxmlformats.org/drawingml/2006/picture">
+                <pic:pic xmlns:pic="http://schemas.openxmlformats.org/drawingml/2006/picture">
+                  <pic:nvPicPr>
+                    <pic:cNvPr id="1943679349" name="Picture 1" descr="A screenshot of a computer program&#10;&#10;AI-generated content may be incorrect."/>
+                    <pic:cNvPicPr/>
+                  </pic:nvPicPr>
+                  <pic:blipFill>
+                    <a:blip r:embed="rId20"/>
+                    <a:stretch>
+                      <a:fillRect/>
+                    </a:stretch>
+                  </pic:blipFill>
+                  <pic:spPr>
+                    <a:xfrm>
+                      <a:off x="0" y="0"/>
+                      <a:ext cx="5274310" cy="3032760"/>
+                    </a:xfrm>
+                    <a:prstGeom prst="rect">
+                      <a:avLst/>
+                    </a:prstGeom>
+                  </pic:spPr>
+                </pic:pic>
+              </a:graphicData>
+            </a:graphic>
+          </wp:inline>
+        </w:drawing>
+      </w:r>
+    </w:p>
+    <w:p>
+      <w:pPr>
+        <w:rPr>
+          <w:rFonts w:hint="eastAsia"/>
+        </w:rPr>
+      </w:pPr>
+      <w:r>
+        <w:rPr>
+          <w:noProof/>
+        </w:rPr>
+        <w:lastRenderedPageBreak/>
+        <w:drawing>
+          <wp:inline distT="0" distB="0" distL="0" distR="0" wp14:anchorId="4DC89F22" wp14:editId="54ACC96A">
+            <wp:extent cx="5274310" cy="3622675"/>
+            <wp:effectExtent l="0" t="0" r="2540" b="0"/>
+            <wp:docPr id="249617828" name="Picture 1" descr="A screenshot of a computer program&#10;&#10;AI-generated content may be incorrect."/>
+            <wp:cNvGraphicFramePr>
+              <a:graphicFrameLocks xmlns:a="http://schemas.openxmlformats.org/drawingml/2006/main" noChangeAspect="1"/>
+            </wp:cNvGraphicFramePr>
+            <a:graphic xmlns:a="http://schemas.openxmlformats.org/drawingml/2006/main">
+              <a:graphicData uri="http://schemas.openxmlformats.org/drawingml/2006/picture">
+                <pic:pic xmlns:pic="http://schemas.openxmlformats.org/drawingml/2006/picture">
+                  <pic:nvPicPr>
+                    <pic:cNvPr id="249617828" name="Picture 1" descr="A screenshot of a computer program&#10;&#10;AI-generated content may be incorrect."/>
+                    <pic:cNvPicPr/>
+                  </pic:nvPicPr>
+                  <pic:blipFill>
+                    <a:blip r:embed="rId21"/>
+                    <a:stretch>
+                      <a:fillRect/>
+                    </a:stretch>
+                  </pic:blipFill>
+                  <pic:spPr>
+                    <a:xfrm>
+                      <a:off x="0" y="0"/>
+                      <a:ext cx="5274310" cy="3622675"/>
                     </a:xfrm>
                     <a:prstGeom prst="rect">
                       <a:avLst/>
@@ -1111,7 +1256,7 @@
 </file>
 
 <file path=word/styles.xml><?xml version="1.0" encoding="utf-8"?>
-<w:styles xmlns:mc="http://schemas.openxmlformats.org/markup-compatibility/2006" xmlns:r="http://schemas.openxmlformats.org/officeDocument/2006/relationships" xmlns:w="http://schemas.openxmlformats.org/wordprocessingml/2006/main" xmlns:w14="http://schemas.microsoft.com/office/word/2010/wordml" mc:Ignorable="w14">
+<w:styles xmlns:mc="http://schemas.openxmlformats.org/markup-compatibility/2006" xmlns:r="http://schemas.openxmlformats.org/officeDocument/2006/relationships" xmlns:w="http://schemas.openxmlformats.org/wordprocessingml/2006/main" xmlns:w14="http://schemas.microsoft.com/office/word/2010/wordml" xmlns:w15="http://schemas.microsoft.com/office/word/2012/wordml" xmlns:w16cex="http://schemas.microsoft.com/office/word/2018/wordml/cex" xmlns:w16cid="http://schemas.microsoft.com/office/word/2016/wordml/cid" xmlns:w16="http://schemas.microsoft.com/office/word/2018/wordml" xmlns:w16du="http://schemas.microsoft.com/office/word/2023/wordml/word16du" xmlns:w16sdtdh="http://schemas.microsoft.com/office/word/2020/wordml/sdtdatahash" xmlns:w16sdtfl="http://schemas.microsoft.com/office/word/2024/wordml/sdtformatlock" xmlns:w16se="http://schemas.microsoft.com/office/word/2015/wordml/symex" mc:Ignorable="w14 w15 w16se w16cid w16 w16cex w16sdtdh w16sdtfl w16du">
   <w:docDefaults>
     <w:rPrDefault>
       <w:rPr>
@@ -1127,156 +1272,395 @@
       </w:pPr>
     </w:pPrDefault>
   </w:docDefaults>
-  <w:latentStyles w:defLockedState="0" w:defUIPriority="99" w:defSemiHidden="1" w:defUnhideWhenUsed="1" w:defQFormat="0" w:count="267">
-    <w:lsdException w:name="Normal" w:semiHidden="0" w:uiPriority="0" w:unhideWhenUsed="0" w:qFormat="1"/>
-    <w:lsdException w:name="heading 1" w:semiHidden="0" w:uiPriority="9" w:unhideWhenUsed="0" w:qFormat="1"/>
-    <w:lsdException w:name="heading 2" w:uiPriority="9" w:qFormat="1"/>
-    <w:lsdException w:name="heading 3" w:uiPriority="9" w:qFormat="1"/>
-    <w:lsdException w:name="heading 4" w:uiPriority="9" w:qFormat="1"/>
-    <w:lsdException w:name="heading 5" w:uiPriority="9" w:qFormat="1"/>
-    <w:lsdException w:name="heading 6" w:uiPriority="9" w:qFormat="1"/>
-    <w:lsdException w:name="heading 7" w:uiPriority="9" w:qFormat="1"/>
-    <w:lsdException w:name="heading 8" w:uiPriority="9" w:qFormat="1"/>
-    <w:lsdException w:name="heading 9" w:uiPriority="9" w:qFormat="1"/>
-    <w:lsdException w:name="toc 1" w:uiPriority="39"/>
-    <w:lsdException w:name="toc 2" w:uiPriority="39"/>
-    <w:lsdException w:name="toc 3" w:uiPriority="39"/>
-    <w:lsdException w:name="toc 4" w:uiPriority="39"/>
-    <w:lsdException w:name="toc 5" w:uiPriority="39"/>
-    <w:lsdException w:name="toc 6" w:uiPriority="39"/>
-    <w:lsdException w:name="toc 7" w:uiPriority="39"/>
-    <w:lsdException w:name="toc 8" w:uiPriority="39"/>
-    <w:lsdException w:name="toc 9" w:uiPriority="39"/>
-    <w:lsdException w:name="caption" w:uiPriority="35" w:qFormat="1"/>
-    <w:lsdException w:name="Title" w:semiHidden="0" w:uiPriority="10" w:unhideWhenUsed="0" w:qFormat="1"/>
-    <w:lsdException w:name="Default Paragraph Font" w:uiPriority="1"/>
-    <w:lsdException w:name="Subtitle" w:semiHidden="0" w:uiPriority="11" w:unhideWhenUsed="0" w:qFormat="1"/>
-    <w:lsdException w:name="Strong" w:semiHidden="0" w:uiPriority="22" w:unhideWhenUsed="0" w:qFormat="1"/>
-    <w:lsdException w:name="Emphasis" w:semiHidden="0" w:uiPriority="20" w:unhideWhenUsed="0" w:qFormat="1"/>
-    <w:lsdException w:name="Table Grid" w:semiHidden="0" w:uiPriority="59" w:unhideWhenUsed="0"/>
-    <w:lsdException w:name="Placeholder Text" w:unhideWhenUsed="0"/>
-    <w:lsdException w:name="No Spacing" w:semiHidden="0" w:uiPriority="1" w:unhideWhenUsed="0" w:qFormat="1"/>
-    <w:lsdException w:name="Light Shading" w:semiHidden="0" w:uiPriority="60" w:unhideWhenUsed="0"/>
-    <w:lsdException w:name="Light List" w:semiHidden="0" w:uiPriority="61" w:unhideWhenUsed="0"/>
-    <w:lsdException w:name="Light Grid" w:semiHidden="0" w:uiPriority="62" w:unhideWhenUsed="0"/>
-    <w:lsdException w:name="Medium Shading 1" w:semiHidden="0" w:uiPriority="63" w:unhideWhenUsed="0"/>
-    <w:lsdException w:name="Medium Shading 2" w:semiHidden="0" w:uiPriority="64" w:unhideWhenUsed="0"/>
-    <w:lsdException w:name="Medium List 1" w:semiHidden="0" w:uiPriority="65" w:unhideWhenUsed="0"/>
-    <w:lsdException w:name="Medium List 2" w:semiHidden="0" w:uiPriority="66" w:unhideWhenUsed="0"/>
-    <w:lsdException w:name="Medium Grid 1" w:semiHidden="0" w:uiPriority="67" w:unhideWhenUsed="0"/>
-    <w:lsdException w:name="Medium Grid 2" w:semiHidden="0" w:uiPriority="68" w:unhideWhenUsed="0"/>
-    <w:lsdException w:name="Medium Grid 3" w:semiHidden="0" w:uiPriority="69" w:unhideWhenUsed="0"/>
-    <w:lsdException w:name="Dark List" w:semiHidden="0" w:uiPriority="70" w:unhideWhenUsed="0"/>
-    <w:lsdException w:name="Colorful Shading" w:semiHidden="0" w:uiPriority="71" w:unhideWhenUsed="0"/>
-    <w:lsdException w:name="Colorful List" w:semiHidden="0" w:uiPriority="72" w:unhideWhenUsed="0"/>
-    <w:lsdException w:name="Colorful Grid" w:semiHidden="0" w:uiPriority="73" w:unhideWhenUsed="0"/>
-    <w:lsdException w:name="Light Shading Accent 1" w:semiHidden="0" w:uiPriority="60" w:unhideWhenUsed="0"/>
-    <w:lsdException w:name="Light List Accent 1" w:semiHidden="0" w:uiPriority="61" w:unhideWhenUsed="0"/>
-    <w:lsdException w:name="Light Grid Accent 1" w:semiHidden="0" w:uiPriority="62" w:unhideWhenUsed="0"/>
-    <w:lsdException w:name="Medium Shading 1 Accent 1" w:semiHidden="0" w:uiPriority="63" w:unhideWhenUsed="0"/>
-    <w:lsdException w:name="Medium Shading 2 Accent 1" w:semiHidden="0" w:uiPriority="64" w:unhideWhenUsed="0"/>
-    <w:lsdException w:name="Medium List 1 Accent 1" w:semiHidden="0" w:uiPriority="65" w:unhideWhenUsed="0"/>
-    <w:lsdException w:name="Revision" w:unhideWhenUsed="0"/>
-    <w:lsdException w:name="List Paragraph" w:semiHidden="0" w:uiPriority="34" w:unhideWhenUsed="0" w:qFormat="1"/>
-    <w:lsdException w:name="Quote" w:semiHidden="0" w:uiPriority="29" w:unhideWhenUsed="0" w:qFormat="1"/>
-    <w:lsdException w:name="Intense Quote" w:semiHidden="0" w:uiPriority="30" w:unhideWhenUsed="0" w:qFormat="1"/>
-    <w:lsdException w:name="Medium List 2 Accent 1" w:semiHidden="0" w:uiPriority="66" w:unhideWhenUsed="0"/>
-    <w:lsdException w:name="Medium Grid 1 Accent 1" w:semiHidden="0" w:uiPriority="67" w:unhideWhenUsed="0"/>
-    <w:lsdException w:name="Medium Grid 2 Accent 1" w:semiHidden="0" w:uiPriority="68" w:unhideWhenUsed="0"/>
-    <w:lsdException w:name="Medium Grid 3 Accent 1" w:semiHidden="0" w:uiPriority="69" w:unhideWhenUsed="0"/>
-    <w:lsdException w:name="Dark List Accent 1" w:semiHidden="0" w:uiPriority="70" w:unhideWhenUsed="0"/>
-    <w:lsdException w:name="Colorful Shading Accent 1" w:semiHidden="0" w:uiPriority="71" w:unhideWhenUsed="0"/>
-    <w:lsdException w:name="Colorful List Accent 1" w:semiHidden="0" w:uiPriority="72" w:unhideWhenUsed="0"/>
-    <w:lsdException w:name="Colorful Grid Accent 1" w:semiHidden="0" w:uiPriority="73" w:unhideWhenUsed="0"/>
-    <w:lsdException w:name="Light Shading Accent 2" w:semiHidden="0" w:uiPriority="60" w:unhideWhenUsed="0"/>
-    <w:lsdException w:name="Light List Accent 2" w:semiHidden="0" w:uiPriority="61" w:unhideWhenUsed="0"/>
-    <w:lsdException w:name="Light Grid Accent 2" w:semiHidden="0" w:uiPriority="62" w:unhideWhenUsed="0"/>
-    <w:lsdException w:name="Medium Shading 1 Accent 2" w:semiHidden="0" w:uiPriority="63" w:unhideWhenUsed="0"/>
-    <w:lsdException w:name="Medium Shading 2 Accent 2" w:semiHidden="0" w:uiPriority="64" w:unhideWhenUsed="0"/>
-    <w:lsdException w:name="Medium List 1 Accent 2" w:semiHidden="0" w:uiPriority="65" w:unhideWhenUsed="0"/>
-    <w:lsdException w:name="Medium List 2 Accent 2" w:semiHidden="0" w:uiPriority="66" w:unhideWhenUsed="0"/>
-    <w:lsdException w:name="Medium Grid 1 Accent 2" w:semiHidden="0" w:uiPriority="67" w:unhideWhenUsed="0"/>
-    <w:lsdException w:name="Medium Grid 2 Accent 2" w:semiHidden="0" w:uiPriority="68" w:unhideWhenUsed="0"/>
-    <w:lsdException w:name="Medium Grid 3 Accent 2" w:semiHidden="0" w:uiPriority="69" w:unhideWhenUsed="0"/>
-    <w:lsdException w:name="Dark List Accent 2" w:semiHidden="0" w:uiPriority="70" w:unhideWhenUsed="0"/>
-    <w:lsdException w:name="Colorful Shading Accent 2" w:semiHidden="0" w:uiPriority="71" w:unhideWhenUsed="0"/>
-    <w:lsdException w:name="Colorful List Accent 2" w:semiHidden="0" w:uiPriority="72" w:unhideWhenUsed="0"/>
-    <w:lsdException w:name="Colorful Grid Accent 2" w:semiHidden="0" w:uiPriority="73" w:unhideWhenUsed="0"/>
-    <w:lsdException w:name="Light Shading Accent 3" w:semiHidden="0" w:uiPriority="60" w:unhideWhenUsed="0"/>
-    <w:lsdException w:name="Light List Accent 3" w:semiHidden="0" w:uiPriority="61" w:unhideWhenUsed="0"/>
-    <w:lsdException w:name="Light Grid Accent 3" w:semiHidden="0" w:uiPriority="62" w:unhideWhenUsed="0"/>
-    <w:lsdException w:name="Medium Shading 1 Accent 3" w:semiHidden="0" w:uiPriority="63" w:unhideWhenUsed="0"/>
-    <w:lsdException w:name="Medium Shading 2 Accent 3" w:semiHidden="0" w:uiPriority="64" w:unhideWhenUsed="0"/>
-    <w:lsdException w:name="Medium List 1 Accent 3" w:semiHidden="0" w:uiPriority="65" w:unhideWhenUsed="0"/>
-    <w:lsdException w:name="Medium List 2 Accent 3" w:semiHidden="0" w:uiPriority="66" w:unhideWhenUsed="0"/>
-    <w:lsdException w:name="Medium Grid 1 Accent 3" w:semiHidden="0" w:uiPriority="67" w:unhideWhenUsed="0"/>
-    <w:lsdException w:name="Medium Grid 2 Accent 3" w:semiHidden="0" w:uiPriority="68" w:unhideWhenUsed="0"/>
-    <w:lsdException w:name="Medium Grid 3 Accent 3" w:semiHidden="0" w:uiPriority="69" w:unhideWhenUsed="0"/>
-    <w:lsdException w:name="Dark List Accent 3" w:semiHidden="0" w:uiPriority="70" w:unhideWhenUsed="0"/>
-    <w:lsdException w:name="Colorful Shading Accent 3" w:semiHidden="0" w:uiPriority="71" w:unhideWhenUsed="0"/>
-    <w:lsdException w:name="Colorful List Accent 3" w:semiHidden="0" w:uiPriority="72" w:unhideWhenUsed="0"/>
-    <w:lsdException w:name="Colorful Grid Accent 3" w:semiHidden="0" w:uiPriority="73" w:unhideWhenUsed="0"/>
-    <w:lsdException w:name="Light Shading Accent 4" w:semiHidden="0" w:uiPriority="60" w:unhideWhenUsed="0"/>
-    <w:lsdException w:name="Light List Accent 4" w:semiHidden="0" w:uiPriority="61" w:unhideWhenUsed="0"/>
-    <w:lsdException w:name="Light Grid Accent 4" w:semiHidden="0" w:uiPriority="62" w:unhideWhenUsed="0"/>
-    <w:lsdException w:name="Medium Shading 1 Accent 4" w:semiHidden="0" w:uiPriority="63" w:unhideWhenUsed="0"/>
-    <w:lsdException w:name="Medium Shading 2 Accent 4" w:semiHidden="0" w:uiPriority="64" w:unhideWhenUsed="0"/>
-    <w:lsdException w:name="Medium List 1 Accent 4" w:semiHidden="0" w:uiPriority="65" w:unhideWhenUsed="0"/>
-    <w:lsdException w:name="Medium List 2 Accent 4" w:semiHidden="0" w:uiPriority="66" w:unhideWhenUsed="0"/>
-    <w:lsdException w:name="Medium Grid 1 Accent 4" w:semiHidden="0" w:uiPriority="67" w:unhideWhenUsed="0"/>
-    <w:lsdException w:name="Medium Grid 2 Accent 4" w:semiHidden="0" w:uiPriority="68" w:unhideWhenUsed="0"/>
-    <w:lsdException w:name="Medium Grid 3 Accent 4" w:semiHidden="0" w:uiPriority="69" w:unhideWhenUsed="0"/>
-    <w:lsdException w:name="Dark List Accent 4" w:semiHidden="0" w:uiPriority="70" w:unhideWhenUsed="0"/>
-    <w:lsdException w:name="Colorful Shading Accent 4" w:semiHidden="0" w:uiPriority="71" w:unhideWhenUsed="0"/>
-    <w:lsdException w:name="Colorful List Accent 4" w:semiHidden="0" w:uiPriority="72" w:unhideWhenUsed="0"/>
-    <w:lsdException w:name="Colorful Grid Accent 4" w:semiHidden="0" w:uiPriority="73" w:unhideWhenUsed="0"/>
-    <w:lsdException w:name="Light Shading Accent 5" w:semiHidden="0" w:uiPriority="60" w:unhideWhenUsed="0"/>
-    <w:lsdException w:name="Light List Accent 5" w:semiHidden="0" w:uiPriority="61" w:unhideWhenUsed="0"/>
-    <w:lsdException w:name="Light Grid Accent 5" w:semiHidden="0" w:uiPriority="62" w:unhideWhenUsed="0"/>
-    <w:lsdException w:name="Medium Shading 1 Accent 5" w:semiHidden="0" w:uiPriority="63" w:unhideWhenUsed="0"/>
-    <w:lsdException w:name="Medium Shading 2 Accent 5" w:semiHidden="0" w:uiPriority="64" w:unhideWhenUsed="0"/>
-    <w:lsdException w:name="Medium List 1 Accent 5" w:semiHidden="0" w:uiPriority="65" w:unhideWhenUsed="0"/>
-    <w:lsdException w:name="Medium List 2 Accent 5" w:semiHidden="0" w:uiPriority="66" w:unhideWhenUsed="0"/>
-    <w:lsdException w:name="Medium Grid 1 Accent 5" w:semiHidden="0" w:uiPriority="67" w:unhideWhenUsed="0"/>
-    <w:lsdException w:name="Medium Grid 2 Accent 5" w:semiHidden="0" w:uiPriority="68" w:unhideWhenUsed="0"/>
-    <w:lsdException w:name="Medium Grid 3 Accent 5" w:semiHidden="0" w:uiPriority="69" w:unhideWhenUsed="0"/>
-    <w:lsdException w:name="Dark List Accent 5" w:semiHidden="0" w:uiPriority="70" w:unhideWhenUsed="0"/>
-    <w:lsdException w:name="Colorful Shading Accent 5" w:semiHidden="0" w:uiPriority="71" w:unhideWhenUsed="0"/>
-    <w:lsdException w:name="Colorful List Accent 5" w:semiHidden="0" w:uiPriority="72" w:unhideWhenUsed="0"/>
-    <w:lsdException w:name="Colorful Grid Accent 5" w:semiHidden="0" w:uiPriority="73" w:unhideWhenUsed="0"/>
-    <w:lsdException w:name="Light Shading Accent 6" w:semiHidden="0" w:uiPriority="60" w:unhideWhenUsed="0"/>
-    <w:lsdException w:name="Light List Accent 6" w:semiHidden="0" w:uiPriority="61" w:unhideWhenUsed="0"/>
-    <w:lsdException w:name="Light Grid Accent 6" w:semiHidden="0" w:uiPriority="62" w:unhideWhenUsed="0"/>
-    <w:lsdException w:name="Medium Shading 1 Accent 6" w:semiHidden="0" w:uiPriority="63" w:unhideWhenUsed="0"/>
-    <w:lsdException w:name="Medium Shading 2 Accent 6" w:semiHidden="0" w:uiPriority="64" w:unhideWhenUsed="0"/>
-    <w:lsdException w:name="Medium List 1 Accent 6" w:semiHidden="0" w:uiPriority="65" w:unhideWhenUsed="0"/>
-    <w:lsdException w:name="Medium List 2 Accent 6" w:semiHidden="0" w:uiPriority="66" w:unhideWhenUsed="0"/>
-    <w:lsdException w:name="Medium Grid 1 Accent 6" w:semiHidden="0" w:uiPriority="67" w:unhideWhenUsed="0"/>
-    <w:lsdException w:name="Medium Grid 2 Accent 6" w:semiHidden="0" w:uiPriority="68" w:unhideWhenUsed="0"/>
-    <w:lsdException w:name="Medium Grid 3 Accent 6" w:semiHidden="0" w:uiPriority="69" w:unhideWhenUsed="0"/>
-    <w:lsdException w:name="Dark List Accent 6" w:semiHidden="0" w:uiPriority="70" w:unhideWhenUsed="0"/>
-    <w:lsdException w:name="Colorful Shading Accent 6" w:semiHidden="0" w:uiPriority="71" w:unhideWhenUsed="0"/>
-    <w:lsdException w:name="Colorful List Accent 6" w:semiHidden="0" w:uiPriority="72" w:unhideWhenUsed="0"/>
-    <w:lsdException w:name="Colorful Grid Accent 6" w:semiHidden="0" w:uiPriority="73" w:unhideWhenUsed="0"/>
-    <w:lsdException w:name="Subtle Emphasis" w:semiHidden="0" w:uiPriority="19" w:unhideWhenUsed="0" w:qFormat="1"/>
-    <w:lsdException w:name="Intense Emphasis" w:semiHidden="0" w:uiPriority="21" w:unhideWhenUsed="0" w:qFormat="1"/>
-    <w:lsdException w:name="Subtle Reference" w:semiHidden="0" w:uiPriority="31" w:unhideWhenUsed="0" w:qFormat="1"/>
-    <w:lsdException w:name="Intense Reference" w:semiHidden="0" w:uiPriority="32" w:unhideWhenUsed="0" w:qFormat="1"/>
-    <w:lsdException w:name="Book Title" w:semiHidden="0" w:uiPriority="33" w:unhideWhenUsed="0" w:qFormat="1"/>
-    <w:lsdException w:name="Bibliography" w:uiPriority="37"/>
-    <w:lsdException w:name="TOC Heading" w:uiPriority="39" w:qFormat="1"/>
+  <w:latentStyles w:defLockedState="0" w:defUIPriority="99" w:defSemiHidden="0" w:defUnhideWhenUsed="0" w:defQFormat="0" w:count="376">
+    <w:lsdException w:name="Normal" w:uiPriority="0" w:qFormat="1"/>
+    <w:lsdException w:name="heading 1" w:uiPriority="9" w:qFormat="1"/>
+    <w:lsdException w:name="heading 2" w:semiHidden="1" w:uiPriority="9" w:unhideWhenUsed="1" w:qFormat="1"/>
+    <w:lsdException w:name="heading 3" w:semiHidden="1" w:uiPriority="9" w:unhideWhenUsed="1" w:qFormat="1"/>
+    <w:lsdException w:name="heading 4" w:semiHidden="1" w:uiPriority="9" w:unhideWhenUsed="1" w:qFormat="1"/>
+    <w:lsdException w:name="heading 5" w:semiHidden="1" w:uiPriority="9" w:unhideWhenUsed="1" w:qFormat="1"/>
+    <w:lsdException w:name="heading 6" w:semiHidden="1" w:uiPriority="9" w:unhideWhenUsed="1" w:qFormat="1"/>
+    <w:lsdException w:name="heading 7" w:semiHidden="1" w:uiPriority="9" w:unhideWhenUsed="1" w:qFormat="1"/>
+    <w:lsdException w:name="heading 8" w:semiHidden="1" w:uiPriority="9" w:unhideWhenUsed="1" w:qFormat="1"/>
+    <w:lsdException w:name="heading 9" w:semiHidden="1" w:uiPriority="9" w:unhideWhenUsed="1" w:qFormat="1"/>
+    <w:lsdException w:name="index 1" w:semiHidden="1" w:unhideWhenUsed="1"/>
+    <w:lsdException w:name="index 2" w:semiHidden="1" w:unhideWhenUsed="1"/>
+    <w:lsdException w:name="index 3" w:semiHidden="1" w:unhideWhenUsed="1"/>
+    <w:lsdException w:name="index 4" w:semiHidden="1" w:unhideWhenUsed="1"/>
+    <w:lsdException w:name="index 5" w:semiHidden="1" w:unhideWhenUsed="1"/>
+    <w:lsdException w:name="index 6" w:semiHidden="1" w:unhideWhenUsed="1"/>
+    <w:lsdException w:name="index 7" w:semiHidden="1" w:unhideWhenUsed="1"/>
+    <w:lsdException w:name="index 8" w:semiHidden="1" w:unhideWhenUsed="1"/>
+    <w:lsdException w:name="index 9" w:semiHidden="1" w:unhideWhenUsed="1"/>
+    <w:lsdException w:name="toc 1" w:semiHidden="1" w:uiPriority="39" w:unhideWhenUsed="1"/>
+    <w:lsdException w:name="toc 2" w:semiHidden="1" w:uiPriority="39" w:unhideWhenUsed="1"/>
+    <w:lsdException w:name="toc 3" w:semiHidden="1" w:uiPriority="39" w:unhideWhenUsed="1"/>
+    <w:lsdException w:name="toc 4" w:semiHidden="1" w:uiPriority="39" w:unhideWhenUsed="1"/>
+    <w:lsdException w:name="toc 5" w:semiHidden="1" w:uiPriority="39" w:unhideWhenUsed="1"/>
+    <w:lsdException w:name="toc 6" w:semiHidden="1" w:uiPriority="39" w:unhideWhenUsed="1"/>
+    <w:lsdException w:name="toc 7" w:semiHidden="1" w:uiPriority="39" w:unhideWhenUsed="1"/>
+    <w:lsdException w:name="toc 8" w:semiHidden="1" w:uiPriority="39" w:unhideWhenUsed="1"/>
+    <w:lsdException w:name="toc 9" w:semiHidden="1" w:uiPriority="39" w:unhideWhenUsed="1"/>
+    <w:lsdException w:name="Normal Indent" w:semiHidden="1" w:unhideWhenUsed="1"/>
+    <w:lsdException w:name="footnote text" w:semiHidden="1" w:unhideWhenUsed="1"/>
+    <w:lsdException w:name="annotation text" w:semiHidden="1" w:unhideWhenUsed="1"/>
+    <w:lsdException w:name="header" w:semiHidden="1" w:unhideWhenUsed="1"/>
+    <w:lsdException w:name="footer" w:semiHidden="1" w:unhideWhenUsed="1"/>
+    <w:lsdException w:name="index heading" w:semiHidden="1" w:unhideWhenUsed="1"/>
+    <w:lsdException w:name="caption" w:semiHidden="1" w:uiPriority="35" w:unhideWhenUsed="1" w:qFormat="1"/>
+    <w:lsdException w:name="table of figures" w:semiHidden="1" w:unhideWhenUsed="1"/>
+    <w:lsdException w:name="envelope address" w:semiHidden="1" w:unhideWhenUsed="1"/>
+    <w:lsdException w:name="envelope return" w:semiHidden="1" w:unhideWhenUsed="1"/>
+    <w:lsdException w:name="footnote reference" w:semiHidden="1" w:unhideWhenUsed="1"/>
+    <w:lsdException w:name="annotation reference" w:semiHidden="1" w:unhideWhenUsed="1"/>
+    <w:lsdException w:name="line number" w:semiHidden="1" w:unhideWhenUsed="1"/>
+    <w:lsdException w:name="page number" w:semiHidden="1" w:unhideWhenUsed="1"/>
+    <w:lsdException w:name="endnote reference" w:semiHidden="1" w:unhideWhenUsed="1"/>
+    <w:lsdException w:name="endnote text" w:semiHidden="1" w:unhideWhenUsed="1"/>
+    <w:lsdException w:name="table of authorities" w:semiHidden="1" w:unhideWhenUsed="1"/>
+    <w:lsdException w:name="macro" w:semiHidden="1" w:unhideWhenUsed="1"/>
+    <w:lsdException w:name="toa heading" w:semiHidden="1" w:unhideWhenUsed="1"/>
+    <w:lsdException w:name="List" w:semiHidden="1" w:unhideWhenUsed="1"/>
+    <w:lsdException w:name="List Bullet" w:semiHidden="1" w:unhideWhenUsed="1"/>
+    <w:lsdException w:name="List Number" w:semiHidden="1" w:unhideWhenUsed="1"/>
+    <w:lsdException w:name="List 2" w:semiHidden="1" w:unhideWhenUsed="1"/>
+    <w:lsdException w:name="List 3" w:semiHidden="1" w:unhideWhenUsed="1"/>
+    <w:lsdException w:name="List 4" w:semiHidden="1" w:unhideWhenUsed="1"/>
+    <w:lsdException w:name="List 5" w:semiHidden="1" w:unhideWhenUsed="1"/>
+    <w:lsdException w:name="List Bullet 2" w:semiHidden="1" w:unhideWhenUsed="1"/>
+    <w:lsdException w:name="List Bullet 3" w:semiHidden="1" w:unhideWhenUsed="1"/>
+    <w:lsdException w:name="List Bullet 4" w:semiHidden="1" w:unhideWhenUsed="1"/>
+    <w:lsdException w:name="List Bullet 5" w:semiHidden="1" w:unhideWhenUsed="1"/>
+    <w:lsdException w:name="List Number 2" w:semiHidden="1" w:unhideWhenUsed="1"/>
+    <w:lsdException w:name="List Number 3" w:semiHidden="1" w:unhideWhenUsed="1"/>
+    <w:lsdException w:name="List Number 4" w:semiHidden="1" w:unhideWhenUsed="1"/>
+    <w:lsdException w:name="List Number 5" w:semiHidden="1" w:unhideWhenUsed="1"/>
+    <w:lsdException w:name="Title" w:uiPriority="10" w:qFormat="1"/>
+    <w:lsdException w:name="Closing" w:semiHidden="1" w:unhideWhenUsed="1"/>
+    <w:lsdException w:name="Signature" w:semiHidden="1" w:unhideWhenUsed="1"/>
+    <w:lsdException w:name="Default Paragraph Font" w:semiHidden="1" w:uiPriority="1" w:unhideWhenUsed="1"/>
+    <w:lsdException w:name="Body Text" w:semiHidden="1" w:unhideWhenUsed="1"/>
+    <w:lsdException w:name="Body Text Indent" w:semiHidden="1" w:unhideWhenUsed="1"/>
+    <w:lsdException w:name="List Continue" w:semiHidden="1" w:unhideWhenUsed="1"/>
+    <w:lsdException w:name="List Continue 2" w:semiHidden="1" w:unhideWhenUsed="1"/>
+    <w:lsdException w:name="List Continue 3" w:semiHidden="1" w:unhideWhenUsed="1"/>
+    <w:lsdException w:name="List Continue 4" w:semiHidden="1" w:unhideWhenUsed="1"/>
+    <w:lsdException w:name="List Continue 5" w:semiHidden="1" w:unhideWhenUsed="1"/>
+    <w:lsdException w:name="Message Header" w:semiHidden="1" w:unhideWhenUsed="1"/>
+    <w:lsdException w:name="Subtitle" w:uiPriority="11" w:qFormat="1"/>
+    <w:lsdException w:name="Salutation" w:semiHidden="1" w:unhideWhenUsed="1"/>
+    <w:lsdException w:name="Date" w:semiHidden="1" w:unhideWhenUsed="1"/>
+    <w:lsdException w:name="Body Text First Indent" w:semiHidden="1" w:unhideWhenUsed="1"/>
+    <w:lsdException w:name="Body Text First Indent 2" w:semiHidden="1" w:unhideWhenUsed="1"/>
+    <w:lsdException w:name="Note Heading" w:semiHidden="1" w:unhideWhenUsed="1"/>
+    <w:lsdException w:name="Body Text 2" w:semiHidden="1" w:unhideWhenUsed="1"/>
+    <w:lsdException w:name="Body Text 3" w:semiHidden="1" w:unhideWhenUsed="1"/>
+    <w:lsdException w:name="Body Text Indent 2" w:semiHidden="1" w:unhideWhenUsed="1"/>
+    <w:lsdException w:name="Body Text Indent 3" w:semiHidden="1" w:unhideWhenUsed="1"/>
+    <w:lsdException w:name="Block Text" w:semiHidden="1" w:unhideWhenUsed="1"/>
+    <w:lsdException w:name="Hyperlink" w:semiHidden="1" w:unhideWhenUsed="1"/>
+    <w:lsdException w:name="FollowedHyperlink" w:semiHidden="1" w:unhideWhenUsed="1"/>
+    <w:lsdException w:name="Strong" w:uiPriority="22" w:qFormat="1"/>
+    <w:lsdException w:name="Emphasis" w:uiPriority="20" w:qFormat="1"/>
+    <w:lsdException w:name="Document Map" w:semiHidden="1" w:unhideWhenUsed="1"/>
+    <w:lsdException w:name="Plain Text" w:semiHidden="1" w:unhideWhenUsed="1"/>
+    <w:lsdException w:name="E-mail Signature" w:semiHidden="1" w:unhideWhenUsed="1"/>
+    <w:lsdException w:name="HTML Top of Form" w:semiHidden="1" w:unhideWhenUsed="1"/>
+    <w:lsdException w:name="HTML Bottom of Form" w:semiHidden="1" w:unhideWhenUsed="1"/>
+    <w:lsdException w:name="Normal (Web)" w:semiHidden="1" w:unhideWhenUsed="1"/>
+    <w:lsdException w:name="HTML Acronym" w:semiHidden="1" w:unhideWhenUsed="1"/>
+    <w:lsdException w:name="HTML Address" w:semiHidden="1" w:unhideWhenUsed="1"/>
+    <w:lsdException w:name="HTML Cite" w:semiHidden="1" w:unhideWhenUsed="1"/>
+    <w:lsdException w:name="HTML Code" w:semiHidden="1" w:unhideWhenUsed="1"/>
+    <w:lsdException w:name="HTML Definition" w:semiHidden="1" w:unhideWhenUsed="1"/>
+    <w:lsdException w:name="HTML Keyboard" w:semiHidden="1" w:unhideWhenUsed="1"/>
+    <w:lsdException w:name="HTML Preformatted" w:semiHidden="1" w:unhideWhenUsed="1"/>
+    <w:lsdException w:name="HTML Sample" w:semiHidden="1" w:unhideWhenUsed="1"/>
+    <w:lsdException w:name="HTML Typewriter" w:semiHidden="1" w:unhideWhenUsed="1"/>
+    <w:lsdException w:name="HTML Variable" w:semiHidden="1" w:unhideWhenUsed="1"/>
+    <w:lsdException w:name="Normal Table" w:semiHidden="1" w:unhideWhenUsed="1"/>
+    <w:lsdException w:name="annotation subject" w:semiHidden="1" w:unhideWhenUsed="1"/>
+    <w:lsdException w:name="No List" w:semiHidden="1" w:unhideWhenUsed="1"/>
+    <w:lsdException w:name="Outline List 1" w:semiHidden="1" w:unhideWhenUsed="1"/>
+    <w:lsdException w:name="Outline List 2" w:semiHidden="1" w:unhideWhenUsed="1"/>
+    <w:lsdException w:name="Outline List 3" w:semiHidden="1" w:unhideWhenUsed="1"/>
+    <w:lsdException w:name="Table Simple 1" w:semiHidden="1" w:unhideWhenUsed="1"/>
+    <w:lsdException w:name="Table Simple 2" w:semiHidden="1" w:unhideWhenUsed="1"/>
+    <w:lsdException w:name="Table Simple 3" w:semiHidden="1" w:unhideWhenUsed="1"/>
+    <w:lsdException w:name="Table Classic 1" w:semiHidden="1" w:unhideWhenUsed="1"/>
+    <w:lsdException w:name="Table Classic 2" w:semiHidden="1" w:unhideWhenUsed="1"/>
+    <w:lsdException w:name="Table Classic 3" w:semiHidden="1" w:unhideWhenUsed="1"/>
+    <w:lsdException w:name="Table Classic 4" w:semiHidden="1" w:unhideWhenUsed="1"/>
+    <w:lsdException w:name="Table Colorful 1" w:semiHidden="1" w:unhideWhenUsed="1"/>
+    <w:lsdException w:name="Table Colorful 2" w:semiHidden="1" w:unhideWhenUsed="1"/>
+    <w:lsdException w:name="Table Colorful 3" w:semiHidden="1" w:unhideWhenUsed="1"/>
+    <w:lsdException w:name="Table Columns 1" w:semiHidden="1" w:unhideWhenUsed="1"/>
+    <w:lsdException w:name="Table Columns 2" w:semiHidden="1" w:unhideWhenUsed="1"/>
+    <w:lsdException w:name="Table Columns 3" w:semiHidden="1" w:unhideWhenUsed="1"/>
+    <w:lsdException w:name="Table Columns 4" w:semiHidden="1" w:unhideWhenUsed="1"/>
+    <w:lsdException w:name="Table Columns 5" w:semiHidden="1" w:unhideWhenUsed="1"/>
+    <w:lsdException w:name="Table Grid 1" w:semiHidden="1" w:unhideWhenUsed="1"/>
+    <w:lsdException w:name="Table Grid 2" w:semiHidden="1" w:unhideWhenUsed="1"/>
+    <w:lsdException w:name="Table Grid 3" w:semiHidden="1" w:unhideWhenUsed="1"/>
+    <w:lsdException w:name="Table Grid 4" w:semiHidden="1" w:unhideWhenUsed="1"/>
+    <w:lsdException w:name="Table Grid 5" w:semiHidden="1" w:unhideWhenUsed="1"/>
+    <w:lsdException w:name="Table Grid 6" w:semiHidden="1" w:unhideWhenUsed="1"/>
+    <w:lsdException w:name="Table Grid 7" w:semiHidden="1" w:unhideWhenUsed="1"/>
+    <w:lsdException w:name="Table Grid 8" w:semiHidden="1" w:unhideWhenUsed="1"/>
+    <w:lsdException w:name="Table List 1" w:semiHidden="1" w:unhideWhenUsed="1"/>
+    <w:lsdException w:name="Table List 2" w:semiHidden="1" w:unhideWhenUsed="1"/>
+    <w:lsdException w:name="Table List 3" w:semiHidden="1" w:unhideWhenUsed="1"/>
+    <w:lsdException w:name="Table List 4" w:semiHidden="1" w:unhideWhenUsed="1"/>
+    <w:lsdException w:name="Table List 5" w:semiHidden="1" w:unhideWhenUsed="1"/>
+    <w:lsdException w:name="Table List 6" w:semiHidden="1" w:unhideWhenUsed="1"/>
+    <w:lsdException w:name="Table List 7" w:semiHidden="1" w:unhideWhenUsed="1"/>
+    <w:lsdException w:name="Table List 8" w:semiHidden="1" w:unhideWhenUsed="1"/>
+    <w:lsdException w:name="Table 3D effects 1" w:semiHidden="1" w:unhideWhenUsed="1"/>
+    <w:lsdException w:name="Table 3D effects 2" w:semiHidden="1" w:unhideWhenUsed="1"/>
+    <w:lsdException w:name="Table 3D effects 3" w:semiHidden="1" w:unhideWhenUsed="1"/>
+    <w:lsdException w:name="Table Contemporary" w:semiHidden="1" w:unhideWhenUsed="1"/>
+    <w:lsdException w:name="Table Elegant" w:semiHidden="1" w:unhideWhenUsed="1"/>
+    <w:lsdException w:name="Table Professional" w:semiHidden="1" w:unhideWhenUsed="1"/>
+    <w:lsdException w:name="Table Subtle 1" w:semiHidden="1" w:unhideWhenUsed="1"/>
+    <w:lsdException w:name="Table Subtle 2" w:semiHidden="1" w:unhideWhenUsed="1"/>
+    <w:lsdException w:name="Table Web 1" w:semiHidden="1" w:unhideWhenUsed="1"/>
+    <w:lsdException w:name="Table Web 2" w:semiHidden="1" w:unhideWhenUsed="1"/>
+    <w:lsdException w:name="Table Web 3" w:semiHidden="1" w:unhideWhenUsed="1"/>
+    <w:lsdException w:name="Balloon Text" w:semiHidden="1" w:unhideWhenUsed="1"/>
+    <w:lsdException w:name="Table Grid" w:uiPriority="59"/>
+    <w:lsdException w:name="Table Theme" w:semiHidden="1" w:unhideWhenUsed="1"/>
+    <w:lsdException w:name="Placeholder Text" w:semiHidden="1"/>
+    <w:lsdException w:name="No Spacing" w:uiPriority="1" w:qFormat="1"/>
+    <w:lsdException w:name="Light Shading" w:uiPriority="60"/>
+    <w:lsdException w:name="Light List" w:uiPriority="61"/>
+    <w:lsdException w:name="Light Grid" w:uiPriority="62"/>
+    <w:lsdException w:name="Medium Shading 1" w:uiPriority="63"/>
+    <w:lsdException w:name="Medium Shading 2" w:uiPriority="64"/>
+    <w:lsdException w:name="Medium List 1" w:uiPriority="65"/>
+    <w:lsdException w:name="Medium List 2" w:uiPriority="66"/>
+    <w:lsdException w:name="Medium Grid 1" w:uiPriority="67"/>
+    <w:lsdException w:name="Medium Grid 2" w:uiPriority="68"/>
+    <w:lsdException w:name="Medium Grid 3" w:uiPriority="69"/>
+    <w:lsdException w:name="Dark List" w:uiPriority="70"/>
+    <w:lsdException w:name="Colorful Shading" w:uiPriority="71"/>
+    <w:lsdException w:name="Colorful List" w:uiPriority="72"/>
+    <w:lsdException w:name="Colorful Grid" w:uiPriority="73"/>
+    <w:lsdException w:name="Light Shading Accent 1" w:uiPriority="60"/>
+    <w:lsdException w:name="Light List Accent 1" w:uiPriority="61"/>
+    <w:lsdException w:name="Light Grid Accent 1" w:uiPriority="62"/>
+    <w:lsdException w:name="Medium Shading 1 Accent 1" w:uiPriority="63"/>
+    <w:lsdException w:name="Medium Shading 2 Accent 1" w:uiPriority="64"/>
+    <w:lsdException w:name="Medium List 1 Accent 1" w:uiPriority="65"/>
+    <w:lsdException w:name="Revision" w:semiHidden="1"/>
+    <w:lsdException w:name="List Paragraph" w:uiPriority="34" w:qFormat="1"/>
+    <w:lsdException w:name="Quote" w:uiPriority="29" w:qFormat="1"/>
+    <w:lsdException w:name="Intense Quote" w:uiPriority="30" w:qFormat="1"/>
+    <w:lsdException w:name="Medium List 2 Accent 1" w:uiPriority="66"/>
+    <w:lsdException w:name="Medium Grid 1 Accent 1" w:uiPriority="67"/>
+    <w:lsdException w:name="Medium Grid 2 Accent 1" w:uiPriority="68"/>
+    <w:lsdException w:name="Medium Grid 3 Accent 1" w:uiPriority="69"/>
+    <w:lsdException w:name="Dark List Accent 1" w:uiPriority="70"/>
+    <w:lsdException w:name="Colorful Shading Accent 1" w:uiPriority="71"/>
+    <w:lsdException w:name="Colorful List Accent 1" w:uiPriority="72"/>
+    <w:lsdException w:name="Colorful Grid Accent 1" w:uiPriority="73"/>
+    <w:lsdException w:name="Light Shading Accent 2" w:uiPriority="60"/>
+    <w:lsdException w:name="Light List Accent 2" w:uiPriority="61"/>
+    <w:lsdException w:name="Light Grid Accent 2" w:uiPriority="62"/>
+    <w:lsdException w:name="Medium Shading 1 Accent 2" w:uiPriority="63"/>
+    <w:lsdException w:name="Medium Shading 2 Accent 2" w:uiPriority="64"/>
+    <w:lsdException w:name="Medium List 1 Accent 2" w:uiPriority="65"/>
+    <w:lsdException w:name="Medium List 2 Accent 2" w:uiPriority="66"/>
+    <w:lsdException w:name="Medium Grid 1 Accent 2" w:uiPriority="67"/>
+    <w:lsdException w:name="Medium Grid 2 Accent 2" w:uiPriority="68"/>
+    <w:lsdException w:name="Medium Grid 3 Accent 2" w:uiPriority="69"/>
+    <w:lsdException w:name="Dark List Accent 2" w:uiPriority="70"/>
+    <w:lsdException w:name="Colorful Shading Accent 2" w:uiPriority="71"/>
+    <w:lsdException w:name="Colorful List Accent 2" w:uiPriority="72"/>
+    <w:lsdException w:name="Colorful Grid Accent 2" w:uiPriority="73"/>
+    <w:lsdException w:name="Light Shading Accent 3" w:uiPriority="60"/>
+    <w:lsdException w:name="Light List Accent 3" w:uiPriority="61"/>
+    <w:lsdException w:name="Light Grid Accent 3" w:uiPriority="62"/>
+    <w:lsdException w:name="Medium Shading 1 Accent 3" w:uiPriority="63"/>
+    <w:lsdException w:name="Medium Shading 2 Accent 3" w:uiPriority="64"/>
+    <w:lsdException w:name="Medium List 1 Accent 3" w:uiPriority="65"/>
+    <w:lsdException w:name="Medium List 2 Accent 3" w:uiPriority="66"/>
+    <w:lsdException w:name="Medium Grid 1 Accent 3" w:uiPriority="67"/>
+    <w:lsdException w:name="Medium Grid 2 Accent 3" w:uiPriority="68"/>
+    <w:lsdException w:name="Medium Grid 3 Accent 3" w:uiPriority="69"/>
+    <w:lsdException w:name="Dark List Accent 3" w:uiPriority="70"/>
+    <w:lsdException w:name="Colorful Shading Accent 3" w:uiPriority="71"/>
+    <w:lsdException w:name="Colorful List Accent 3" w:uiPriority="72"/>
+    <w:lsdException w:name="Colorful Grid Accent 3" w:uiPriority="73"/>
+    <w:lsdException w:name="Light Shading Accent 4" w:uiPriority="60"/>
+    <w:lsdException w:name="Light List Accent 4" w:uiPriority="61"/>
+    <w:lsdException w:name="Light Grid Accent 4" w:uiPriority="62"/>
+    <w:lsdException w:name="Medium Shading 1 Accent 4" w:uiPriority="63"/>
+    <w:lsdException w:name="Medium Shading 2 Accent 4" w:uiPriority="64"/>
+    <w:lsdException w:name="Medium List 1 Accent 4" w:uiPriority="65"/>
+    <w:lsdException w:name="Medium List 2 Accent 4" w:uiPriority="66"/>
+    <w:lsdException w:name="Medium Grid 1 Accent 4" w:uiPriority="67"/>
+    <w:lsdException w:name="Medium Grid 2 Accent 4" w:uiPriority="68"/>
+    <w:lsdException w:name="Medium Grid 3 Accent 4" w:uiPriority="69"/>
+    <w:lsdException w:name="Dark List Accent 4" w:uiPriority="70"/>
+    <w:lsdException w:name="Colorful Shading Accent 4" w:uiPriority="71"/>
+    <w:lsdException w:name="Colorful List Accent 4" w:uiPriority="72"/>
+    <w:lsdException w:name="Colorful Grid Accent 4" w:uiPriority="73"/>
+    <w:lsdException w:name="Light Shading Accent 5" w:uiPriority="60"/>
+    <w:lsdException w:name="Light List Accent 5" w:uiPriority="61"/>
+    <w:lsdException w:name="Light Grid Accent 5" w:uiPriority="62"/>
+    <w:lsdException w:name="Medium Shading 1 Accent 5" w:uiPriority="63"/>
+    <w:lsdException w:name="Medium Shading 2 Accent 5" w:uiPriority="64"/>
+    <w:lsdException w:name="Medium List 1 Accent 5" w:uiPriority="65"/>
+    <w:lsdException w:name="Medium List 2 Accent 5" w:uiPriority="66"/>
+    <w:lsdException w:name="Medium Grid 1 Accent 5" w:uiPriority="67"/>
+    <w:lsdException w:name="Medium Grid 2 Accent 5" w:uiPriority="68"/>
+    <w:lsdException w:name="Medium Grid 3 Accent 5" w:uiPriority="69"/>
+    <w:lsdException w:name="Dark List Accent 5" w:uiPriority="70"/>
+    <w:lsdException w:name="Colorful Shading Accent 5" w:uiPriority="71"/>
+    <w:lsdException w:name="Colorful List Accent 5" w:uiPriority="72"/>
+    <w:lsdException w:name="Colorful Grid Accent 5" w:uiPriority="73"/>
+    <w:lsdException w:name="Light Shading Accent 6" w:uiPriority="60"/>
+    <w:lsdException w:name="Light List Accent 6" w:uiPriority="61"/>
+    <w:lsdException w:name="Light Grid Accent 6" w:uiPriority="62"/>
+    <w:lsdException w:name="Medium Shading 1 Accent 6" w:uiPriority="63"/>
+    <w:lsdException w:name="Medium Shading 2 Accent 6" w:uiPriority="64"/>
+    <w:lsdException w:name="Medium List 1 Accent 6" w:uiPriority="65"/>
+    <w:lsdException w:name="Medium List 2 Accent 6" w:uiPriority="66"/>
+    <w:lsdException w:name="Medium Grid 1 Accent 6" w:uiPriority="67"/>
+    <w:lsdException w:name="Medium Grid 2 Accent 6" w:uiPriority="68"/>
+    <w:lsdException w:name="Medium Grid 3 Accent 6" w:uiPriority="69"/>
+    <w:lsdException w:name="Dark List Accent 6" w:uiPriority="70"/>
+    <w:lsdException w:name="Colorful Shading Accent 6" w:uiPriority="71"/>
+    <w:lsdException w:name="Colorful List Accent 6" w:uiPriority="72"/>
+    <w:lsdException w:name="Colorful Grid Accent 6" w:uiPriority="73"/>
+    <w:lsdException w:name="Subtle Emphasis" w:uiPriority="19" w:qFormat="1"/>
+    <w:lsdException w:name="Intense Emphasis" w:uiPriority="21" w:qFormat="1"/>
+    <w:lsdException w:name="Subtle Reference" w:uiPriority="31" w:qFormat="1"/>
+    <w:lsdException w:name="Intense Reference" w:uiPriority="32" w:qFormat="1"/>
+    <w:lsdException w:name="Book Title" w:uiPriority="33" w:qFormat="1"/>
+    <w:lsdException w:name="Bibliography" w:semiHidden="1" w:uiPriority="37" w:unhideWhenUsed="1"/>
+    <w:lsdException w:name="TOC Heading" w:semiHidden="1" w:uiPriority="39" w:unhideWhenUsed="1" w:qFormat="1"/>
+    <w:lsdException w:name="Plain Table 1" w:uiPriority="41"/>
+    <w:lsdException w:name="Plain Table 2" w:uiPriority="42"/>
+    <w:lsdException w:name="Plain Table 3" w:uiPriority="43"/>
+    <w:lsdException w:name="Plain Table 4" w:uiPriority="44"/>
+    <w:lsdException w:name="Plain Table 5" w:uiPriority="45"/>
+    <w:lsdException w:name="Grid Table Light" w:uiPriority="40"/>
+    <w:lsdException w:name="Grid Table 1 Light" w:uiPriority="46"/>
+    <w:lsdException w:name="Grid Table 2" w:uiPriority="47"/>
+    <w:lsdException w:name="Grid Table 3" w:uiPriority="48"/>
+    <w:lsdException w:name="Grid Table 4" w:uiPriority="49"/>
+    <w:lsdException w:name="Grid Table 5 Dark" w:uiPriority="50"/>
+    <w:lsdException w:name="Grid Table 6 Colorful" w:uiPriority="51"/>
+    <w:lsdException w:name="Grid Table 7 Colorful" w:uiPriority="52"/>
+    <w:lsdException w:name="Grid Table 1 Light Accent 1" w:uiPriority="46"/>
+    <w:lsdException w:name="Grid Table 2 Accent 1" w:uiPriority="47"/>
+    <w:lsdException w:name="Grid Table 3 Accent 1" w:uiPriority="48"/>
+    <w:lsdException w:name="Grid Table 4 Accent 1" w:uiPriority="49"/>
+    <w:lsdException w:name="Grid Table 5 Dark Accent 1" w:uiPriority="50"/>
+    <w:lsdException w:name="Grid Table 6 Colorful Accent 1" w:uiPriority="51"/>
+    <w:lsdException w:name="Grid Table 7 Colorful Accent 1" w:uiPriority="52"/>
+    <w:lsdException w:name="Grid Table 1 Light Accent 2" w:uiPriority="46"/>
+    <w:lsdException w:name="Grid Table 2 Accent 2" w:uiPriority="47"/>
+    <w:lsdException w:name="Grid Table 3 Accent 2" w:uiPriority="48"/>
+    <w:lsdException w:name="Grid Table 4 Accent 2" w:uiPriority="49"/>
+    <w:lsdException w:name="Grid Table 5 Dark Accent 2" w:uiPriority="50"/>
+    <w:lsdException w:name="Grid Table 6 Colorful Accent 2" w:uiPriority="51"/>
+    <w:lsdException w:name="Grid Table 7 Colorful Accent 2" w:uiPriority="52"/>
+    <w:lsdException w:name="Grid Table 1 Light Accent 3" w:uiPriority="46"/>
+    <w:lsdException w:name="Grid Table 2 Accent 3" w:uiPriority="47"/>
+    <w:lsdException w:name="Grid Table 3 Accent 3" w:uiPriority="48"/>
+    <w:lsdException w:name="Grid Table 4 Accent 3" w:uiPriority="49"/>
+    <w:lsdException w:name="Grid Table 5 Dark Accent 3" w:uiPriority="50"/>
+    <w:lsdException w:name="Grid Table 6 Colorful Accent 3" w:uiPriority="51"/>
+    <w:lsdException w:name="Grid Table 7 Colorful Accent 3" w:uiPriority="52"/>
+    <w:lsdException w:name="Grid Table 1 Light Accent 4" w:uiPriority="46"/>
+    <w:lsdException w:name="Grid Table 2 Accent 4" w:uiPriority="47"/>
+    <w:lsdException w:name="Grid Table 3 Accent 4" w:uiPriority="48"/>
+    <w:lsdException w:name="Grid Table 4 Accent 4" w:uiPriority="49"/>
+    <w:lsdException w:name="Grid Table 5 Dark Accent 4" w:uiPriority="50"/>
+    <w:lsdException w:name="Grid Table 6 Colorful Accent 4" w:uiPriority="51"/>
+    <w:lsdException w:name="Grid Table 7 Colorful Accent 4" w:uiPriority="52"/>
+    <w:lsdException w:name="Grid Table 1 Light Accent 5" w:uiPriority="46"/>
+    <w:lsdException w:name="Grid Table 2 Accent 5" w:uiPriority="47"/>
+    <w:lsdException w:name="Grid Table 3 Accent 5" w:uiPriority="48"/>
+    <w:lsdException w:name="Grid Table 4 Accent 5" w:uiPriority="49"/>
+    <w:lsdException w:name="Grid Table 5 Dark Accent 5" w:uiPriority="50"/>
+    <w:lsdException w:name="Grid Table 6 Colorful Accent 5" w:uiPriority="51"/>
+    <w:lsdException w:name="Grid Table 7 Colorful Accent 5" w:uiPriority="52"/>
+    <w:lsdException w:name="Grid Table 1 Light Accent 6" w:uiPriority="46"/>
+    <w:lsdException w:name="Grid Table 2 Accent 6" w:uiPriority="47"/>
+    <w:lsdException w:name="Grid Table 3 Accent 6" w:uiPriority="48"/>
+    <w:lsdException w:name="Grid Table 4 Accent 6" w:uiPriority="49"/>
+    <w:lsdException w:name="Grid Table 5 Dark Accent 6" w:uiPriority="50"/>
+    <w:lsdException w:name="Grid Table 6 Colorful Accent 6" w:uiPriority="51"/>
+    <w:lsdException w:name="Grid Table 7 Colorful Accent 6" w:uiPriority="52"/>
+    <w:lsdException w:name="List Table 1 Light" w:uiPriority="46"/>
+    <w:lsdException w:name="List Table 2" w:uiPriority="47"/>
+    <w:lsdException w:name="List Table 3" w:uiPriority="48"/>
+    <w:lsdException w:name="List Table 4" w:uiPriority="49"/>
+    <w:lsdException w:name="List Table 5 Dark" w:uiPriority="50"/>
+    <w:lsdException w:name="List Table 6 Colorful" w:uiPriority="51"/>
+    <w:lsdException w:name="List Table 7 Colorful" w:uiPriority="52"/>
+    <w:lsdException w:name="List Table 1 Light Accent 1" w:uiPriority="46"/>
+    <w:lsdException w:name="List Table 2 Accent 1" w:uiPriority="47"/>
+    <w:lsdException w:name="List Table 3 Accent 1" w:uiPriority="48"/>
+    <w:lsdException w:name="List Table 4 Accent 1" w:uiPriority="49"/>
+    <w:lsdException w:name="List Table 5 Dark Accent 1" w:uiPriority="50"/>
+    <w:lsdException w:name="List Table 6 Colorful Accent 1" w:uiPriority="51"/>
+    <w:lsdException w:name="List Table 7 Colorful Accent 1" w:uiPriority="52"/>
+    <w:lsdException w:name="List Table 1 Light Accent 2" w:uiPriority="46"/>
+    <w:lsdException w:name="List Table 2 Accent 2" w:uiPriority="47"/>
+    <w:lsdException w:name="List Table 3 Accent 2" w:uiPriority="48"/>
+    <w:lsdException w:name="List Table 4 Accent 2" w:uiPriority="49"/>
+    <w:lsdException w:name="List Table 5 Dark Accent 2" w:uiPriority="50"/>
+    <w:lsdException w:name="List Table 6 Colorful Accent 2" w:uiPriority="51"/>
+    <w:lsdException w:name="List Table 7 Colorful Accent 2" w:uiPriority="52"/>
+    <w:lsdException w:name="List Table 1 Light Accent 3" w:uiPriority="46"/>
+    <w:lsdException w:name="List Table 2 Accent 3" w:uiPriority="47"/>
+    <w:lsdException w:name="List Table 3 Accent 3" w:uiPriority="48"/>
+    <w:lsdException w:name="List Table 4 Accent 3" w:uiPriority="49"/>
+    <w:lsdException w:name="List Table 5 Dark Accent 3" w:uiPriority="50"/>
+    <w:lsdException w:name="List Table 6 Colorful Accent 3" w:uiPriority="51"/>
+    <w:lsdException w:name="List Table 7 Colorful Accent 3" w:uiPriority="52"/>
+    <w:lsdException w:name="List Table 1 Light Accent 4" w:uiPriority="46"/>
+    <w:lsdException w:name="List Table 2 Accent 4" w:uiPriority="47"/>
+    <w:lsdException w:name="List Table 3 Accent 4" w:uiPriority="48"/>
+    <w:lsdException w:name="List Table 4 Accent 4" w:uiPriority="49"/>
+    <w:lsdException w:name="List Table 5 Dark Accent 4" w:uiPriority="50"/>
+    <w:lsdException w:name="List Table 6 Colorful Accent 4" w:uiPriority="51"/>
+    <w:lsdException w:name="List Table 7 Colorful Accent 4" w:uiPriority="52"/>
+    <w:lsdException w:name="List Table 1 Light Accent 5" w:uiPriority="46"/>
+    <w:lsdException w:name="List Table 2 Accent 5" w:uiPriority="47"/>
+    <w:lsdException w:name="List Table 3 Accent 5" w:uiPriority="48"/>
+    <w:lsdException w:name="List Table 4 Accent 5" w:uiPriority="49"/>
+    <w:lsdException w:name="List Table 5 Dark Accent 5" w:uiPriority="50"/>
+    <w:lsdException w:name="List Table 6 Colorful Accent 5" w:uiPriority="51"/>
+    <w:lsdException w:name="List Table 7 Colorful Accent 5" w:uiPriority="52"/>
+    <w:lsdException w:name="List Table 1 Light Accent 6" w:uiPriority="46"/>
+    <w:lsdException w:name="List Table 2 Accent 6" w:uiPriority="47"/>
+    <w:lsdException w:name="List Table 3 Accent 6" w:uiPriority="48"/>
+    <w:lsdException w:name="List Table 4 Accent 6" w:uiPriority="49"/>
+    <w:lsdException w:name="List Table 5 Dark Accent 6" w:uiPriority="50"/>
+    <w:lsdException w:name="List Table 6 Colorful Accent 6" w:uiPriority="51"/>
+    <w:lsdException w:name="List Table 7 Colorful Accent 6" w:uiPriority="52"/>
+    <w:lsdException w:name="Mention" w:semiHidden="1" w:unhideWhenUsed="1"/>
+    <w:lsdException w:name="Smart Hyperlink" w:semiHidden="1" w:unhideWhenUsed="1"/>
+    <w:lsdException w:name="Hashtag" w:semiHidden="1" w:unhideWhenUsed="1"/>
+    <w:lsdException w:name="Unresolved Mention" w:semiHidden="1" w:unhideWhenUsed="1"/>
+    <w:lsdException w:name="Smart Link" w:semiHidden="1" w:unhideWhenUsed="1"/>
   </w:latentStyles>
-  <w:style w:type="paragraph" w:default="1" w:styleId="a">
+  <w:style w:type="paragraph" w:default="1" w:styleId="Normal">
     <w:name w:val="Normal"/>
     <w:qFormat/>
   </w:style>
-  <w:style w:type="character" w:default="1" w:styleId="a0">
+  <w:style w:type="character" w:default="1" w:styleId="DefaultParagraphFont">
     <w:name w:val="Default Paragraph Font"/>
     <w:uiPriority w:val="1"/>
     <w:semiHidden/>
     <w:unhideWhenUsed/>
   </w:style>
-  <w:style w:type="table" w:default="1" w:styleId="a1">
+  <w:style w:type="table" w:default="1" w:styleId="TableNormal">
     <w:name w:val="Normal Table"/>
     <w:uiPriority w:val="99"/>
     <w:semiHidden/>
@@ -1291,16 +1675,16 @@
       </w:tblCellMar>
     </w:tblPr>
   </w:style>
-  <w:style w:type="numbering" w:default="1" w:styleId="a2">
+  <w:style w:type="numbering" w:default="1" w:styleId="NoList">
     <w:name w:val="No List"/>
     <w:uiPriority w:val="99"/>
     <w:semiHidden/>
     <w:unhideWhenUsed/>
   </w:style>
-  <w:style w:type="paragraph" w:styleId="a3">
+  <w:style w:type="paragraph" w:styleId="BalloonText">
     <w:name w:val="Balloon Text"/>
-    <w:basedOn w:val="a"/>
-    <w:link w:val="Char"/>
+    <w:basedOn w:val="Normal"/>
+    <w:link w:val="BalloonTextChar"/>
     <w:uiPriority w:val="99"/>
     <w:semiHidden/>
     <w:unhideWhenUsed/>
@@ -1314,230 +1698,10 @@
       <w:szCs w:val="18"/>
     </w:rPr>
   </w:style>
-  <w:style w:type="character" w:customStyle="1" w:styleId="Char">
-    <w:name w:val="批注框文本 Char"/>
-    <w:basedOn w:val="a0"/>
-    <w:link w:val="a3"/>
-    <w:uiPriority w:val="99"/>
-    <w:semiHidden/>
-    <w:rsid w:val="00162DE0"/>
-    <w:rPr>
-      <w:rFonts w:ascii="宋体" w:eastAsia="宋体"/>
-      <w:sz w:val="18"/>
-      <w:szCs w:val="18"/>
-    </w:rPr>
-  </w:style>
-</w:styles>
-</file>
-
-<file path=word/stylesWithEffects.xml><?xml version="1.0" encoding="utf-8"?>
-<w:styles xmlns:wpc="http://schemas.microsoft.com/office/word/2010/wordprocessingCanvas" xmlns:mc="http://schemas.openxmlformats.org/markup-compatibility/2006" xmlns:o="urn:schemas-microsoft-com:office:office" xmlns:r="http://schemas.openxmlformats.org/officeDocument/2006/relationships" xmlns:m="http://schemas.openxmlformats.org/officeDocument/2006/math" xmlns:v="urn:schemas-microsoft-com:vml" xmlns:wp14="http://schemas.microsoft.com/office/word/2010/wordprocessingDrawing" xmlns:wp="http://schemas.openxmlformats.org/drawingml/2006/wordprocessingDrawing" xmlns:w10="urn:schemas-microsoft-com:office:word" xmlns:w="http://schemas.openxmlformats.org/wordprocessingml/2006/main" xmlns:w14="http://schemas.microsoft.com/office/word/2010/wordml" xmlns:wpg="http://schemas.microsoft.com/office/word/2010/wordprocessingGroup" xmlns:wpi="http://schemas.microsoft.com/office/word/2010/wordprocessingInk" xmlns:wne="http://schemas.microsoft.com/office/word/2006/wordml" xmlns:wps="http://schemas.microsoft.com/office/word/2010/wordprocessingShape" mc:Ignorable="w14 wp14">
-  <w:docDefaults>
-    <w:rPrDefault>
-      <w:rPr>
-        <w:rFonts w:asciiTheme="minorHAnsi" w:eastAsiaTheme="minorEastAsia" w:hAnsiTheme="minorHAnsi" w:cstheme="minorBidi"/>
-        <w:sz w:val="22"/>
-        <w:szCs w:val="22"/>
-        <w:lang w:val="en-GB" w:eastAsia="zh-CN" w:bidi="ar-SA"/>
-      </w:rPr>
-    </w:rPrDefault>
-    <w:pPrDefault>
-      <w:pPr>
-        <w:spacing w:after="200" w:line="276" w:lineRule="auto"/>
-      </w:pPr>
-    </w:pPrDefault>
-  </w:docDefaults>
-  <w:latentStyles w:defLockedState="0" w:defUIPriority="99" w:defSemiHidden="1" w:defUnhideWhenUsed="1" w:defQFormat="0" w:count="267">
-    <w:lsdException w:name="Normal" w:semiHidden="0" w:uiPriority="0" w:unhideWhenUsed="0" w:qFormat="1"/>
-    <w:lsdException w:name="heading 1" w:semiHidden="0" w:uiPriority="9" w:unhideWhenUsed="0" w:qFormat="1"/>
-    <w:lsdException w:name="heading 2" w:uiPriority="9" w:qFormat="1"/>
-    <w:lsdException w:name="heading 3" w:uiPriority="9" w:qFormat="1"/>
-    <w:lsdException w:name="heading 4" w:uiPriority="9" w:qFormat="1"/>
-    <w:lsdException w:name="heading 5" w:uiPriority="9" w:qFormat="1"/>
-    <w:lsdException w:name="heading 6" w:uiPriority="9" w:qFormat="1"/>
-    <w:lsdException w:name="heading 7" w:uiPriority="9" w:qFormat="1"/>
-    <w:lsdException w:name="heading 8" w:uiPriority="9" w:qFormat="1"/>
-    <w:lsdException w:name="heading 9" w:uiPriority="9" w:qFormat="1"/>
-    <w:lsdException w:name="toc 1" w:uiPriority="39"/>
-    <w:lsdException w:name="toc 2" w:uiPriority="39"/>
-    <w:lsdException w:name="toc 3" w:uiPriority="39"/>
-    <w:lsdException w:name="toc 4" w:uiPriority="39"/>
-    <w:lsdException w:name="toc 5" w:uiPriority="39"/>
-    <w:lsdException w:name="toc 6" w:uiPriority="39"/>
-    <w:lsdException w:name="toc 7" w:uiPriority="39"/>
-    <w:lsdException w:name="toc 8" w:uiPriority="39"/>
-    <w:lsdException w:name="toc 9" w:uiPriority="39"/>
-    <w:lsdException w:name="caption" w:uiPriority="35" w:qFormat="1"/>
-    <w:lsdException w:name="Title" w:semiHidden="0" w:uiPriority="10" w:unhideWhenUsed="0" w:qFormat="1"/>
-    <w:lsdException w:name="Default Paragraph Font" w:uiPriority="1"/>
-    <w:lsdException w:name="Subtitle" w:semiHidden="0" w:uiPriority="11" w:unhideWhenUsed="0" w:qFormat="1"/>
-    <w:lsdException w:name="Strong" w:semiHidden="0" w:uiPriority="22" w:unhideWhenUsed="0" w:qFormat="1"/>
-    <w:lsdException w:name="Emphasis" w:semiHidden="0" w:uiPriority="20" w:unhideWhenUsed="0" w:qFormat="1"/>
-    <w:lsdException w:name="Table Grid" w:semiHidden="0" w:uiPriority="59" w:unhideWhenUsed="0"/>
-    <w:lsdException w:name="Placeholder Text" w:unhideWhenUsed="0"/>
-    <w:lsdException w:name="No Spacing" w:semiHidden="0" w:uiPriority="1" w:unhideWhenUsed="0" w:qFormat="1"/>
-    <w:lsdException w:name="Light Shading" w:semiHidden="0" w:uiPriority="60" w:unhideWhenUsed="0"/>
-    <w:lsdException w:name="Light List" w:semiHidden="0" w:uiPriority="61" w:unhideWhenUsed="0"/>
-    <w:lsdException w:name="Light Grid" w:semiHidden="0" w:uiPriority="62" w:unhideWhenUsed="0"/>
-    <w:lsdException w:name="Medium Shading 1" w:semiHidden="0" w:uiPriority="63" w:unhideWhenUsed="0"/>
-    <w:lsdException w:name="Medium Shading 2" w:semiHidden="0" w:uiPriority="64" w:unhideWhenUsed="0"/>
-    <w:lsdException w:name="Medium List 1" w:semiHidden="0" w:uiPriority="65" w:unhideWhenUsed="0"/>
-    <w:lsdException w:name="Medium List 2" w:semiHidden="0" w:uiPriority="66" w:unhideWhenUsed="0"/>
-    <w:lsdException w:name="Medium Grid 1" w:semiHidden="0" w:uiPriority="67" w:unhideWhenUsed="0"/>
-    <w:lsdException w:name="Medium Grid 2" w:semiHidden="0" w:uiPriority="68" w:unhideWhenUsed="0"/>
-    <w:lsdException w:name="Medium Grid 3" w:semiHidden="0" w:uiPriority="69" w:unhideWhenUsed="0"/>
-    <w:lsdException w:name="Dark List" w:semiHidden="0" w:uiPriority="70" w:unhideWhenUsed="0"/>
-    <w:lsdException w:name="Colorful Shading" w:semiHidden="0" w:uiPriority="71" w:unhideWhenUsed="0"/>
-    <w:lsdException w:name="Colorful List" w:semiHidden="0" w:uiPriority="72" w:unhideWhenUsed="0"/>
-    <w:lsdException w:name="Colorful Grid" w:semiHidden="0" w:uiPriority="73" w:unhideWhenUsed="0"/>
-    <w:lsdException w:name="Light Shading Accent 1" w:semiHidden="0" w:uiPriority="60" w:unhideWhenUsed="0"/>
-    <w:lsdException w:name="Light List Accent 1" w:semiHidden="0" w:uiPriority="61" w:unhideWhenUsed="0"/>
-    <w:lsdException w:name="Light Grid Accent 1" w:semiHidden="0" w:uiPriority="62" w:unhideWhenUsed="0"/>
-    <w:lsdException w:name="Medium Shading 1 Accent 1" w:semiHidden="0" w:uiPriority="63" w:unhideWhenUsed="0"/>
-    <w:lsdException w:name="Medium Shading 2 Accent 1" w:semiHidden="0" w:uiPriority="64" w:unhideWhenUsed="0"/>
-    <w:lsdException w:name="Medium List 1 Accent 1" w:semiHidden="0" w:uiPriority="65" w:unhideWhenUsed="0"/>
-    <w:lsdException w:name="Revision" w:unhideWhenUsed="0"/>
-    <w:lsdException w:name="List Paragraph" w:semiHidden="0" w:uiPriority="34" w:unhideWhenUsed="0" w:qFormat="1"/>
-    <w:lsdException w:name="Quote" w:semiHidden="0" w:uiPriority="29" w:unhideWhenUsed="0" w:qFormat="1"/>
-    <w:lsdException w:name="Intense Quote" w:semiHidden="0" w:uiPriority="30" w:unhideWhenUsed="0" w:qFormat="1"/>
-    <w:lsdException w:name="Medium List 2 Accent 1" w:semiHidden="0" w:uiPriority="66" w:unhideWhenUsed="0"/>
-    <w:lsdException w:name="Medium Grid 1 Accent 1" w:semiHidden="0" w:uiPriority="67" w:unhideWhenUsed="0"/>
-    <w:lsdException w:name="Medium Grid 2 Accent 1" w:semiHidden="0" w:uiPriority="68" w:unhideWhenUsed="0"/>
-    <w:lsdException w:name="Medium Grid 3 Accent 1" w:semiHidden="0" w:uiPriority="69" w:unhideWhenUsed="0"/>
-    <w:lsdException w:name="Dark List Accent 1" w:semiHidden="0" w:uiPriority="70" w:unhideWhenUsed="0"/>
-    <w:lsdException w:name="Colorful Shading Accent 1" w:semiHidden="0" w:uiPriority="71" w:unhideWhenUsed="0"/>
-    <w:lsdException w:name="Colorful List Accent 1" w:semiHidden="0" w:uiPriority="72" w:unhideWhenUsed="0"/>
-    <w:lsdException w:name="Colorful Grid Accent 1" w:semiHidden="0" w:uiPriority="73" w:unhideWhenUsed="0"/>
-    <w:lsdException w:name="Light Shading Accent 2" w:semiHidden="0" w:uiPriority="60" w:unhideWhenUsed="0"/>
-    <w:lsdException w:name="Light List Accent 2" w:semiHidden="0" w:uiPriority="61" w:unhideWhenUsed="0"/>
-    <w:lsdException w:name="Light Grid Accent 2" w:semiHidden="0" w:uiPriority="62" w:unhideWhenUsed="0"/>
-    <w:lsdException w:name="Medium Shading 1 Accent 2" w:semiHidden="0" w:uiPriority="63" w:unhideWhenUsed="0"/>
-    <w:lsdException w:name="Medium Shading 2 Accent 2" w:semiHidden="0" w:uiPriority="64" w:unhideWhenUsed="0"/>
-    <w:lsdException w:name="Medium List 1 Accent 2" w:semiHidden="0" w:uiPriority="65" w:unhideWhenUsed="0"/>
-    <w:lsdException w:name="Medium List 2 Accent 2" w:semiHidden="0" w:uiPriority="66" w:unhideWhenUsed="0"/>
-    <w:lsdException w:name="Medium Grid 1 Accent 2" w:semiHidden="0" w:uiPriority="67" w:unhideWhenUsed="0"/>
-    <w:lsdException w:name="Medium Grid 2 Accent 2" w:semiHidden="0" w:uiPriority="68" w:unhideWhenUsed="0"/>
-    <w:lsdException w:name="Medium Grid 3 Accent 2" w:semiHidden="0" w:uiPriority="69" w:unhideWhenUsed="0"/>
-    <w:lsdException w:name="Dark List Accent 2" w:semiHidden="0" w:uiPriority="70" w:unhideWhenUsed="0"/>
-    <w:lsdException w:name="Colorful Shading Accent 2" w:semiHidden="0" w:uiPriority="71" w:unhideWhenUsed="0"/>
-    <w:lsdException w:name="Colorful List Accent 2" w:semiHidden="0" w:uiPriority="72" w:unhideWhenUsed="0"/>
-    <w:lsdException w:name="Colorful Grid Accent 2" w:semiHidden="0" w:uiPriority="73" w:unhideWhenUsed="0"/>
-    <w:lsdException w:name="Light Shading Accent 3" w:semiHidden="0" w:uiPriority="60" w:unhideWhenUsed="0"/>
-    <w:lsdException w:name="Light List Accent 3" w:semiHidden="0" w:uiPriority="61" w:unhideWhenUsed="0"/>
-    <w:lsdException w:name="Light Grid Accent 3" w:semiHidden="0" w:uiPriority="62" w:unhideWhenUsed="0"/>
-    <w:lsdException w:name="Medium Shading 1 Accent 3" w:semiHidden="0" w:uiPriority="63" w:unhideWhenUsed="0"/>
-    <w:lsdException w:name="Medium Shading 2 Accent 3" w:semiHidden="0" w:uiPriority="64" w:unhideWhenUsed="0"/>
-    <w:lsdException w:name="Medium List 1 Accent 3" w:semiHidden="0" w:uiPriority="65" w:unhideWhenUsed="0"/>
-    <w:lsdException w:name="Medium List 2 Accent 3" w:semiHidden="0" w:uiPriority="66" w:unhideWhenUsed="0"/>
-    <w:lsdException w:name="Medium Grid 1 Accent 3" w:semiHidden="0" w:uiPriority="67" w:unhideWhenUsed="0"/>
-    <w:lsdException w:name="Medium Grid 2 Accent 3" w:semiHidden="0" w:uiPriority="68" w:unhideWhenUsed="0"/>
-    <w:lsdException w:name="Medium Grid 3 Accent 3" w:semiHidden="0" w:uiPriority="69" w:unhideWhenUsed="0"/>
-    <w:lsdException w:name="Dark List Accent 3" w:semiHidden="0" w:uiPriority="70" w:unhideWhenUsed="0"/>
-    <w:lsdException w:name="Colorful Shading Accent 3" w:semiHidden="0" w:uiPriority="71" w:unhideWhenUsed="0"/>
-    <w:lsdException w:name="Colorful List Accent 3" w:semiHidden="0" w:uiPriority="72" w:unhideWhenUsed="0"/>
-    <w:lsdException w:name="Colorful Grid Accent 3" w:semiHidden="0" w:uiPriority="73" w:unhideWhenUsed="0"/>
-    <w:lsdException w:name="Light Shading Accent 4" w:semiHidden="0" w:uiPriority="60" w:unhideWhenUsed="0"/>
-    <w:lsdException w:name="Light List Accent 4" w:semiHidden="0" w:uiPriority="61" w:unhideWhenUsed="0"/>
-    <w:lsdException w:name="Light Grid Accent 4" w:semiHidden="0" w:uiPriority="62" w:unhideWhenUsed="0"/>
-    <w:lsdException w:name="Medium Shading 1 Accent 4" w:semiHidden="0" w:uiPriority="63" w:unhideWhenUsed="0"/>
-    <w:lsdException w:name="Medium Shading 2 Accent 4" w:semiHidden="0" w:uiPriority="64" w:unhideWhenUsed="0"/>
-    <w:lsdException w:name="Medium List 1 Accent 4" w:semiHidden="0" w:uiPriority="65" w:unhideWhenUsed="0"/>
-    <w:lsdException w:name="Medium List 2 Accent 4" w:semiHidden="0" w:uiPriority="66" w:unhideWhenUsed="0"/>
-    <w:lsdException w:name="Medium Grid 1 Accent 4" w:semiHidden="0" w:uiPriority="67" w:unhideWhenUsed="0"/>
-    <w:lsdException w:name="Medium Grid 2 Accent 4" w:semiHidden="0" w:uiPriority="68" w:unhideWhenUsed="0"/>
-    <w:lsdException w:name="Medium Grid 3 Accent 4" w:semiHidden="0" w:uiPriority="69" w:unhideWhenUsed="0"/>
-    <w:lsdException w:name="Dark List Accent 4" w:semiHidden="0" w:uiPriority="70" w:unhideWhenUsed="0"/>
-    <w:lsdException w:name="Colorful Shading Accent 4" w:semiHidden="0" w:uiPriority="71" w:unhideWhenUsed="0"/>
-    <w:lsdException w:name="Colorful List Accent 4" w:semiHidden="0" w:uiPriority="72" w:unhideWhenUsed="0"/>
-    <w:lsdException w:name="Colorful Grid Accent 4" w:semiHidden="0" w:uiPriority="73" w:unhideWhenUsed="0"/>
-    <w:lsdException w:name="Light Shading Accent 5" w:semiHidden="0" w:uiPriority="60" w:unhideWhenUsed="0"/>
-    <w:lsdException w:name="Light List Accent 5" w:semiHidden="0" w:uiPriority="61" w:unhideWhenUsed="0"/>
-    <w:lsdException w:name="Light Grid Accent 5" w:semiHidden="0" w:uiPriority="62" w:unhideWhenUsed="0"/>
-    <w:lsdException w:name="Medium Shading 1 Accent 5" w:semiHidden="0" w:uiPriority="63" w:unhideWhenUsed="0"/>
-    <w:lsdException w:name="Medium Shading 2 Accent 5" w:semiHidden="0" w:uiPriority="64" w:unhideWhenUsed="0"/>
-    <w:lsdException w:name="Medium List 1 Accent 5" w:semiHidden="0" w:uiPriority="65" w:unhideWhenUsed="0"/>
-    <w:lsdException w:name="Medium List 2 Accent 5" w:semiHidden="0" w:uiPriority="66" w:unhideWhenUsed="0"/>
-    <w:lsdException w:name="Medium Grid 1 Accent 5" w:semiHidden="0" w:uiPriority="67" w:unhideWhenUsed="0"/>
-    <w:lsdException w:name="Medium Grid 2 Accent 5" w:semiHidden="0" w:uiPriority="68" w:unhideWhenUsed="0"/>
-    <w:lsdException w:name="Medium Grid 3 Accent 5" w:semiHidden="0" w:uiPriority="69" w:unhideWhenUsed="0"/>
-    <w:lsdException w:name="Dark List Accent 5" w:semiHidden="0" w:uiPriority="70" w:unhideWhenUsed="0"/>
-    <w:lsdException w:name="Colorful Shading Accent 5" w:semiHidden="0" w:uiPriority="71" w:unhideWhenUsed="0"/>
-    <w:lsdException w:name="Colorful List Accent 5" w:semiHidden="0" w:uiPriority="72" w:unhideWhenUsed="0"/>
-    <w:lsdException w:name="Colorful Grid Accent 5" w:semiHidden="0" w:uiPriority="73" w:unhideWhenUsed="0"/>
-    <w:lsdException w:name="Light Shading Accent 6" w:semiHidden="0" w:uiPriority="60" w:unhideWhenUsed="0"/>
-    <w:lsdException w:name="Light List Accent 6" w:semiHidden="0" w:uiPriority="61" w:unhideWhenUsed="0"/>
-    <w:lsdException w:name="Light Grid Accent 6" w:semiHidden="0" w:uiPriority="62" w:unhideWhenUsed="0"/>
-    <w:lsdException w:name="Medium Shading 1 Accent 6" w:semiHidden="0" w:uiPriority="63" w:unhideWhenUsed="0"/>
-    <w:lsdException w:name="Medium Shading 2 Accent 6" w:semiHidden="0" w:uiPriority="64" w:unhideWhenUsed="0"/>
-    <w:lsdException w:name="Medium List 1 Accent 6" w:semiHidden="0" w:uiPriority="65" w:unhideWhenUsed="0"/>
-    <w:lsdException w:name="Medium List 2 Accent 6" w:semiHidden="0" w:uiPriority="66" w:unhideWhenUsed="0"/>
-    <w:lsdException w:name="Medium Grid 1 Accent 6" w:semiHidden="0" w:uiPriority="67" w:unhideWhenUsed="0"/>
-    <w:lsdException w:name="Medium Grid 2 Accent 6" w:semiHidden="0" w:uiPriority="68" w:unhideWhenUsed="0"/>
-    <w:lsdException w:name="Medium Grid 3 Accent 6" w:semiHidden="0" w:uiPriority="69" w:unhideWhenUsed="0"/>
-    <w:lsdException w:name="Dark List Accent 6" w:semiHidden="0" w:uiPriority="70" w:unhideWhenUsed="0"/>
-    <w:lsdException w:name="Colorful Shading Accent 6" w:semiHidden="0" w:uiPriority="71" w:unhideWhenUsed="0"/>
-    <w:lsdException w:name="Colorful List Accent 6" w:semiHidden="0" w:uiPriority="72" w:unhideWhenUsed="0"/>
-    <w:lsdException w:name="Colorful Grid Accent 6" w:semiHidden="0" w:uiPriority="73" w:unhideWhenUsed="0"/>
-    <w:lsdException w:name="Subtle Emphasis" w:semiHidden="0" w:uiPriority="19" w:unhideWhenUsed="0" w:qFormat="1"/>
-    <w:lsdException w:name="Intense Emphasis" w:semiHidden="0" w:uiPriority="21" w:unhideWhenUsed="0" w:qFormat="1"/>
-    <w:lsdException w:name="Subtle Reference" w:semiHidden="0" w:uiPriority="31" w:unhideWhenUsed="0" w:qFormat="1"/>
-    <w:lsdException w:name="Intense Reference" w:semiHidden="0" w:uiPriority="32" w:unhideWhenUsed="0" w:qFormat="1"/>
-    <w:lsdException w:name="Book Title" w:semiHidden="0" w:uiPriority="33" w:unhideWhenUsed="0" w:qFormat="1"/>
-    <w:lsdException w:name="Bibliography" w:uiPriority="37"/>
-    <w:lsdException w:name="TOC Heading" w:uiPriority="39" w:qFormat="1"/>
-  </w:latentStyles>
-  <w:style w:type="paragraph" w:default="1" w:styleId="a">
-    <w:name w:val="Normal"/>
-    <w:qFormat/>
-  </w:style>
-  <w:style w:type="character" w:default="1" w:styleId="a0">
-    <w:name w:val="Default Paragraph Font"/>
-    <w:uiPriority w:val="1"/>
-    <w:semiHidden/>
-    <w:unhideWhenUsed/>
-  </w:style>
-  <w:style w:type="table" w:default="1" w:styleId="a1">
-    <w:name w:val="Normal Table"/>
-    <w:uiPriority w:val="99"/>
-    <w:semiHidden/>
-    <w:unhideWhenUsed/>
-    <w:tblPr>
-      <w:tblInd w:w="0" w:type="dxa"/>
-      <w:tblCellMar>
-        <w:top w:w="0" w:type="dxa"/>
-        <w:left w:w="108" w:type="dxa"/>
-        <w:bottom w:w="0" w:type="dxa"/>
-        <w:right w:w="108" w:type="dxa"/>
-      </w:tblCellMar>
-    </w:tblPr>
-  </w:style>
-  <w:style w:type="numbering" w:default="1" w:styleId="a2">
-    <w:name w:val="No List"/>
-    <w:uiPriority w:val="99"/>
-    <w:semiHidden/>
-    <w:unhideWhenUsed/>
-  </w:style>
-  <w:style w:type="paragraph" w:styleId="a3">
-    <w:name w:val="Balloon Text"/>
-    <w:basedOn w:val="a"/>
-    <w:link w:val="Char"/>
-    <w:uiPriority w:val="99"/>
-    <w:semiHidden/>
-    <w:unhideWhenUsed/>
-    <w:rsid w:val="00162DE0"/>
-    <w:pPr>
-      <w:spacing w:after="0" w:line="240" w:lineRule="auto"/>
-    </w:pPr>
-    <w:rPr>
-      <w:rFonts w:ascii="宋体" w:eastAsia="宋体"/>
-      <w:sz w:val="18"/>
-      <w:szCs w:val="18"/>
-    </w:rPr>
-  </w:style>
-  <w:style w:type="character" w:customStyle="1" w:styleId="Char">
-    <w:name w:val="批注框文本 Char"/>
-    <w:basedOn w:val="a0"/>
-    <w:link w:val="a3"/>
+  <w:style w:type="character" w:customStyle="1" w:styleId="BalloonTextChar">
+    <w:name w:val="Balloon Text Char"/>
+    <w:basedOn w:val="DefaultParagraphFont"/>
+    <w:link w:val="BalloonText"/>
     <w:uiPriority w:val="99"/>
     <w:semiHidden/>
     <w:rsid w:val="00162DE0"/>

</xml_diff>